<commit_message>
Ready to merge with georgi
</commit_message>
<xml_diff>
--- a/URS.docx
+++ b/URS.docx
@@ -1,6 +1,6 @@
 
 <file path=word/document.xml><?xml version="1.0" encoding="utf-8"?>
-<w:document xmlns:wpc="http://schemas.microsoft.com/office/word/2010/wordprocessingCanvas" xmlns:cx="http://schemas.microsoft.com/office/drawing/2014/chartex" xmlns:cx1="http://schemas.microsoft.com/office/drawing/2015/9/8/chartex" xmlns:cx2="http://schemas.microsoft.com/office/drawing/2015/10/21/chartex" xmlns:cx3="http://schemas.microsoft.com/office/drawing/2016/5/9/chartex" xmlns:cx4="http://schemas.microsoft.com/office/drawing/2016/5/10/chartex" xmlns:cx5="http://schemas.microsoft.com/office/drawing/2016/5/11/chartex" xmlns:cx6="http://schemas.microsoft.com/office/drawing/2016/5/12/chartex" xmlns:cx7="http://schemas.microsoft.com/office/drawing/2016/5/13/chartex" xmlns:cx8="http://schemas.microsoft.com/office/drawing/2016/5/14/chartex" xmlns:mc="http://schemas.openxmlformats.org/markup-compatibility/2006" xmlns:aink="http://schemas.microsoft.com/office/drawing/2016/ink" xmlns:am3d="http://schemas.microsoft.com/office/drawing/2017/model3d" xmlns:o="urn:schemas-microsoft-com:office:office" xmlns:r="http://schemas.openxmlformats.org/officeDocument/2006/relationships" xmlns:m="http://schemas.openxmlformats.org/officeDocument/2006/math" xmlns:v="urn:schemas-microsoft-com:vml" xmlns:wp14="http://schemas.microsoft.com/office/word/2010/wordprocessingDrawing" xmlns:wp="http://schemas.openxmlformats.org/drawingml/2006/wordprocessingDrawing" xmlns:w10="urn:schemas-microsoft-com:office:word" xmlns:w="http://schemas.openxmlformats.org/wordprocessingml/2006/main" xmlns:w14="http://schemas.microsoft.com/office/word/2010/wordml" xmlns:w15="http://schemas.microsoft.com/office/word/2012/wordml" xmlns:w16cex="http://schemas.microsoft.com/office/word/2018/wordml/cex" xmlns:w16cid="http://schemas.microsoft.com/office/word/2016/wordml/cid" xmlns:w16="http://schemas.microsoft.com/office/word/2018/wordml" xmlns:w16sdtdh="http://schemas.microsoft.com/office/word/2020/wordml/sdtdatahash" xmlns:w16se="http://schemas.microsoft.com/office/word/2015/wordml/symex" xmlns:wpg="http://schemas.microsoft.com/office/word/2010/wordprocessingGroup" xmlns:wpi="http://schemas.microsoft.com/office/word/2010/wordprocessingInk" xmlns:wne="http://schemas.microsoft.com/office/word/2006/wordml" xmlns:wps="http://schemas.microsoft.com/office/word/2010/wordprocessingShape" mc:Ignorable="w14 w15 w16se w16cid w16 w16cex w16sdtdh wp14">
+<w:document xmlns:wpc="http://schemas.microsoft.com/office/word/2010/wordprocessingCanvas" xmlns:cx="http://schemas.microsoft.com/office/drawing/2014/chartex" xmlns:cx1="http://schemas.microsoft.com/office/drawing/2015/9/8/chartex" xmlns:cx2="http://schemas.microsoft.com/office/drawing/2015/10/21/chartex" xmlns:cx3="http://schemas.microsoft.com/office/drawing/2016/5/9/chartex" xmlns:cx4="http://schemas.microsoft.com/office/drawing/2016/5/10/chartex" xmlns:cx5="http://schemas.microsoft.com/office/drawing/2016/5/11/chartex" xmlns:cx6="http://schemas.microsoft.com/office/drawing/2016/5/12/chartex" xmlns:cx7="http://schemas.microsoft.com/office/drawing/2016/5/13/chartex" xmlns:cx8="http://schemas.microsoft.com/office/drawing/2016/5/14/chartex" xmlns:mc="http://schemas.openxmlformats.org/markup-compatibility/2006" xmlns:aink="http://schemas.microsoft.com/office/drawing/2016/ink" xmlns:am3d="http://schemas.microsoft.com/office/drawing/2017/model3d" xmlns:o="urn:schemas-microsoft-com:office:office" xmlns:oel="http://schemas.microsoft.com/office/2019/extlst" xmlns:r="http://schemas.openxmlformats.org/officeDocument/2006/relationships" xmlns:m="http://schemas.openxmlformats.org/officeDocument/2006/math" xmlns:v="urn:schemas-microsoft-com:vml" xmlns:wp14="http://schemas.microsoft.com/office/word/2010/wordprocessingDrawing" xmlns:wp="http://schemas.openxmlformats.org/drawingml/2006/wordprocessingDrawing" xmlns:w10="urn:schemas-microsoft-com:office:word" xmlns:w="http://schemas.openxmlformats.org/wordprocessingml/2006/main" xmlns:w14="http://schemas.microsoft.com/office/word/2010/wordml" xmlns:w15="http://schemas.microsoft.com/office/word/2012/wordml" xmlns:w16cex="http://schemas.microsoft.com/office/word/2018/wordml/cex" xmlns:w16cid="http://schemas.microsoft.com/office/word/2016/wordml/cid" xmlns:w16="http://schemas.microsoft.com/office/word/2018/wordml" xmlns:w16sdtdh="http://schemas.microsoft.com/office/word/2020/wordml/sdtdatahash" xmlns:w16se="http://schemas.microsoft.com/office/word/2015/wordml/symex" xmlns:wpg="http://schemas.microsoft.com/office/word/2010/wordprocessingGroup" xmlns:wpi="http://schemas.microsoft.com/office/word/2010/wordprocessingInk" xmlns:wne="http://schemas.microsoft.com/office/word/2006/wordml" xmlns:wps="http://schemas.microsoft.com/office/word/2010/wordprocessingShape" mc:Ignorable="w14 w15 w16se w16cid w16 w16cex w16sdtdh wp14">
   <w:body>
     <w:sdt>
       <w:sdtPr>
@@ -11289,30 +11289,1320 @@
         <w:t>System displays the schedule for the current week</w:t>
       </w:r>
     </w:p>
+    <w:p>
+      <w:pPr>
+        <w:ind w:left="426"/>
+        <w:rPr>
+          <w:sz w:val="26"/>
+          <w:szCs w:val="26"/>
+        </w:rPr>
+      </w:pPr>
+    </w:p>
+    <w:p>
+      <w:pPr>
+        <w:ind w:left="426"/>
+        <w:rPr>
+          <w:sz w:val="26"/>
+          <w:szCs w:val="26"/>
+        </w:rPr>
+      </w:pPr>
+    </w:p>
+    <w:p>
+      <w:pPr>
+        <w:ind w:left="426"/>
+        <w:rPr>
+          <w:sz w:val="26"/>
+          <w:szCs w:val="26"/>
+        </w:rPr>
+      </w:pPr>
+    </w:p>
+    <w:p>
+      <w:pPr>
+        <w:ind w:left="426"/>
+        <w:rPr>
+          <w:sz w:val="26"/>
+          <w:szCs w:val="26"/>
+        </w:rPr>
+      </w:pPr>
+    </w:p>
+    <w:p>
+      <w:pPr>
+        <w:ind w:left="426"/>
+        <w:rPr>
+          <w:sz w:val="26"/>
+          <w:szCs w:val="26"/>
+        </w:rPr>
+      </w:pPr>
+    </w:p>
+    <w:p>
+      <w:pPr>
+        <w:ind w:left="426"/>
+        <w:rPr>
+          <w:sz w:val="26"/>
+          <w:szCs w:val="26"/>
+        </w:rPr>
+      </w:pPr>
+    </w:p>
+    <w:p>
+      <w:pPr>
+        <w:ind w:left="426"/>
+        <w:rPr>
+          <w:sz w:val="26"/>
+          <w:szCs w:val="26"/>
+        </w:rPr>
+      </w:pPr>
+    </w:p>
+    <w:p>
+      <w:pPr>
+        <w:ind w:left="426"/>
+        <w:rPr>
+          <w:sz w:val="26"/>
+          <w:szCs w:val="26"/>
+        </w:rPr>
+      </w:pPr>
+    </w:p>
+    <w:p>
+      <w:pPr>
+        <w:ind w:left="426"/>
+        <w:rPr>
+          <w:sz w:val="26"/>
+          <w:szCs w:val="26"/>
+        </w:rPr>
+      </w:pPr>
+    </w:p>
+    <w:p>
+      <w:pPr>
+        <w:ind w:left="426"/>
+        <w:rPr>
+          <w:sz w:val="26"/>
+          <w:szCs w:val="26"/>
+        </w:rPr>
+      </w:pPr>
+    </w:p>
+    <w:p>
+      <w:pPr>
+        <w:ind w:left="426"/>
+        <w:rPr>
+          <w:sz w:val="26"/>
+          <w:szCs w:val="26"/>
+        </w:rPr>
+      </w:pPr>
+    </w:p>
+    <w:p>
+      <w:pPr>
+        <w:ind w:left="426"/>
+        <w:rPr>
+          <w:sz w:val="26"/>
+          <w:szCs w:val="26"/>
+        </w:rPr>
+      </w:pPr>
+    </w:p>
+    <w:p>
+      <w:pPr>
+        <w:ind w:left="426"/>
+        <w:rPr>
+          <w:sz w:val="26"/>
+          <w:szCs w:val="26"/>
+        </w:rPr>
+      </w:pPr>
+    </w:p>
+    <w:p>
+      <w:pPr>
+        <w:ind w:left="426"/>
+        <w:rPr>
+          <w:sz w:val="26"/>
+          <w:szCs w:val="26"/>
+        </w:rPr>
+      </w:pPr>
+    </w:p>
+    <w:p>
+      <w:pPr>
+        <w:ind w:left="426"/>
+        <w:rPr>
+          <w:sz w:val="26"/>
+          <w:szCs w:val="26"/>
+        </w:rPr>
+      </w:pPr>
+    </w:p>
+    <w:p>
+      <w:pPr>
+        <w:ind w:left="426"/>
+        <w:rPr>
+          <w:sz w:val="26"/>
+          <w:szCs w:val="26"/>
+        </w:rPr>
+      </w:pPr>
+    </w:p>
+    <w:p>
+      <w:pPr>
+        <w:ind w:left="426"/>
+        <w:rPr>
+          <w:sz w:val="26"/>
+          <w:szCs w:val="26"/>
+        </w:rPr>
+      </w:pPr>
+    </w:p>
+    <w:p>
+      <w:pPr>
+        <w:ind w:left="426"/>
+        <w:rPr>
+          <w:sz w:val="26"/>
+          <w:szCs w:val="26"/>
+        </w:rPr>
+      </w:pPr>
+    </w:p>
+    <w:p>
+      <w:pPr>
+        <w:ind w:left="426"/>
+        <w:rPr>
+          <w:sz w:val="26"/>
+          <w:szCs w:val="26"/>
+        </w:rPr>
+      </w:pPr>
+    </w:p>
     <w:p/>
     <w:p/>
     <w:p>
       <w:pPr>
-        <w:rPr>
-          <w:sz w:val="26"/>
-          <w:szCs w:val="26"/>
-        </w:rPr>
-      </w:pPr>
-      <w:r>
-        <w:rPr>
-          <w:sz w:val="26"/>
-          <w:szCs w:val="26"/>
-        </w:rPr>
+        <w:pStyle w:val="Heading2"/>
+        <w:rPr>
+          <w:sz w:val="32"/>
+          <w:szCs w:val="32"/>
+        </w:rPr>
+      </w:pPr>
+      <w:r>
+        <w:lastRenderedPageBreak/>
         <w:t xml:space="preserve"> </w:t>
       </w:r>
-    </w:p>
-    <w:p>
-      <w:pPr>
-        <w:rPr>
-          <w:sz w:val="26"/>
-          <w:szCs w:val="26"/>
-        </w:rPr>
-      </w:pPr>
+      <w:r>
+        <w:rPr>
+          <w:sz w:val="32"/>
+          <w:szCs w:val="32"/>
+        </w:rPr>
+        <w:t>UC-</w:t>
+      </w:r>
+      <w:r>
+        <w:rPr>
+          <w:sz w:val="32"/>
+          <w:szCs w:val="32"/>
+        </w:rPr>
+        <w:t>16</w:t>
+      </w:r>
+      <w:r>
+        <w:rPr>
+          <w:sz w:val="32"/>
+          <w:szCs w:val="32"/>
+        </w:rPr>
+        <w:t xml:space="preserve">: </w:t>
+      </w:r>
+      <w:r>
+        <w:rPr>
+          <w:sz w:val="32"/>
+          <w:szCs w:val="32"/>
+        </w:rPr>
+        <w:t>Employees should be able to request a vacation</w:t>
+      </w:r>
+      <w:r>
+        <w:rPr>
+          <w:sz w:val="32"/>
+          <w:szCs w:val="32"/>
+        </w:rPr>
+        <w:br/>
+      </w:r>
+    </w:p>
+    <w:p>
+      <w:pPr>
+        <w:rPr>
+          <w:sz w:val="26"/>
+          <w:szCs w:val="26"/>
+        </w:rPr>
+      </w:pPr>
+      <w:r>
+        <w:rPr>
+          <w:b/>
+          <w:bCs/>
+          <w:sz w:val="26"/>
+          <w:szCs w:val="26"/>
+        </w:rPr>
+        <w:t>Pre-condition:</w:t>
+      </w:r>
+      <w:r>
+        <w:rPr>
+          <w:sz w:val="26"/>
+          <w:szCs w:val="26"/>
+        </w:rPr>
+        <w:t xml:space="preserve"> User needs to be logged in a </w:t>
+      </w:r>
+      <w:r>
+        <w:rPr>
+          <w:sz w:val="26"/>
+          <w:szCs w:val="26"/>
+        </w:rPr>
+        <w:t>his account in the web application</w:t>
+      </w:r>
+    </w:p>
+    <w:p>
+      <w:pPr>
+        <w:rPr>
+          <w:sz w:val="26"/>
+          <w:szCs w:val="26"/>
+        </w:rPr>
+      </w:pPr>
+      <w:r>
+        <w:rPr>
+          <w:b/>
+          <w:bCs/>
+          <w:sz w:val="26"/>
+          <w:szCs w:val="26"/>
+        </w:rPr>
+        <w:t>Actor:</w:t>
+      </w:r>
+      <w:r>
+        <w:rPr>
+          <w:sz w:val="26"/>
+          <w:szCs w:val="26"/>
+        </w:rPr>
+        <w:t xml:space="preserve"> </w:t>
+      </w:r>
+      <w:r>
+        <w:rPr>
+          <w:sz w:val="26"/>
+          <w:szCs w:val="26"/>
+        </w:rPr>
+        <w:t>Employee</w:t>
+      </w:r>
+    </w:p>
+    <w:p>
+      <w:pPr>
+        <w:rPr>
+          <w:b/>
+          <w:bCs/>
+          <w:sz w:val="26"/>
+          <w:szCs w:val="26"/>
+        </w:rPr>
+      </w:pPr>
+      <w:r>
+        <w:rPr>
+          <w:b/>
+          <w:bCs/>
+          <w:sz w:val="26"/>
+          <w:szCs w:val="26"/>
+        </w:rPr>
+        <w:t>Main success scenario:</w:t>
+      </w:r>
+    </w:p>
+    <w:p>
+      <w:pPr>
+        <w:pStyle w:val="ListParagraph"/>
+        <w:numPr>
+          <w:ilvl w:val="0"/>
+          <w:numId w:val="47"/>
+        </w:numPr>
+        <w:rPr>
+          <w:sz w:val="26"/>
+          <w:szCs w:val="26"/>
+        </w:rPr>
+      </w:pPr>
+      <w:r>
+        <w:rPr>
+          <w:sz w:val="26"/>
+          <w:szCs w:val="26"/>
+        </w:rPr>
+        <w:t>Actor selects request vacation page</w:t>
+      </w:r>
+    </w:p>
+    <w:p>
+      <w:pPr>
+        <w:pStyle w:val="ListParagraph"/>
+        <w:numPr>
+          <w:ilvl w:val="0"/>
+          <w:numId w:val="47"/>
+        </w:numPr>
+        <w:rPr>
+          <w:sz w:val="26"/>
+          <w:szCs w:val="26"/>
+        </w:rPr>
+      </w:pPr>
+      <w:r>
+        <w:rPr>
+          <w:sz w:val="26"/>
+          <w:szCs w:val="26"/>
+        </w:rPr>
+        <w:t>System requests start and end date of the vacation</w:t>
+      </w:r>
+    </w:p>
+    <w:p>
+      <w:pPr>
+        <w:pStyle w:val="ListParagraph"/>
+        <w:numPr>
+          <w:ilvl w:val="0"/>
+          <w:numId w:val="47"/>
+        </w:numPr>
+        <w:rPr>
+          <w:sz w:val="26"/>
+          <w:szCs w:val="26"/>
+        </w:rPr>
+      </w:pPr>
+      <w:r>
+        <w:rPr>
+          <w:sz w:val="26"/>
+          <w:szCs w:val="26"/>
+        </w:rPr>
+        <w:t>Actor chooses start and end date and clicks request</w:t>
+      </w:r>
+    </w:p>
+    <w:p>
+      <w:pPr>
+        <w:pStyle w:val="ListParagraph"/>
+        <w:numPr>
+          <w:ilvl w:val="0"/>
+          <w:numId w:val="47"/>
+        </w:numPr>
+        <w:rPr>
+          <w:sz w:val="26"/>
+          <w:szCs w:val="26"/>
+        </w:rPr>
+      </w:pPr>
+      <w:r>
+        <w:rPr>
+          <w:sz w:val="26"/>
+          <w:szCs w:val="26"/>
+        </w:rPr>
+        <w:t>System sends the request to managers for approval</w:t>
+      </w:r>
+    </w:p>
+    <w:p>
+      <w:pPr>
+        <w:rPr>
+          <w:sz w:val="26"/>
+          <w:szCs w:val="26"/>
+        </w:rPr>
+      </w:pPr>
+    </w:p>
+    <w:p>
+      <w:pPr>
+        <w:rPr>
+          <w:b/>
+          <w:bCs/>
+          <w:sz w:val="26"/>
+          <w:szCs w:val="26"/>
+        </w:rPr>
+      </w:pPr>
+      <w:r>
+        <w:rPr>
+          <w:b/>
+          <w:bCs/>
+          <w:sz w:val="26"/>
+          <w:szCs w:val="26"/>
+        </w:rPr>
+        <w:t>Extensions:</w:t>
+      </w:r>
+    </w:p>
+    <w:p>
+      <w:pPr>
+        <w:rPr>
+          <w:sz w:val="26"/>
+          <w:szCs w:val="26"/>
+        </w:rPr>
+      </w:pPr>
+      <w:r>
+        <w:rPr>
+          <w:sz w:val="26"/>
+          <w:szCs w:val="26"/>
+        </w:rPr>
+        <w:t xml:space="preserve">3: </w:t>
+      </w:r>
+      <w:r>
+        <w:rPr>
+          <w:sz w:val="26"/>
+          <w:szCs w:val="26"/>
+          <w:u w:val="single"/>
+        </w:rPr>
+        <w:t>The</w:t>
+      </w:r>
+      <w:r>
+        <w:rPr>
+          <w:sz w:val="26"/>
+          <w:szCs w:val="26"/>
+          <w:u w:val="single"/>
+        </w:rPr>
+        <w:t xml:space="preserve"> dates are invalid</w:t>
+      </w:r>
+    </w:p>
+    <w:p>
+      <w:pPr>
+        <w:spacing w:after="0"/>
+        <w:ind w:firstLine="720"/>
+        <w:rPr>
+          <w:sz w:val="26"/>
+          <w:szCs w:val="26"/>
+        </w:rPr>
+      </w:pPr>
+      <w:r>
+        <w:rPr>
+          <w:sz w:val="26"/>
+          <w:szCs w:val="26"/>
+        </w:rPr>
+        <w:t xml:space="preserve">1: </w:t>
+      </w:r>
+      <w:r>
+        <w:rPr>
+          <w:sz w:val="26"/>
+          <w:szCs w:val="26"/>
+        </w:rPr>
+        <w:t>System displays a message that the dates are invalid</w:t>
+      </w:r>
+    </w:p>
+    <w:p>
+      <w:pPr>
+        <w:spacing w:after="0"/>
+        <w:rPr>
+          <w:sz w:val="26"/>
+          <w:szCs w:val="26"/>
+        </w:rPr>
+      </w:pPr>
+      <w:r>
+        <w:rPr>
+          <w:sz w:val="26"/>
+          <w:szCs w:val="26"/>
+        </w:rPr>
+        <w:tab/>
+        <w:t>2: End of use case</w:t>
+      </w:r>
+    </w:p>
+    <w:p>
+      <w:pPr>
+        <w:rPr>
+          <w:sz w:val="26"/>
+          <w:szCs w:val="26"/>
+        </w:rPr>
+      </w:pPr>
+    </w:p>
+    <w:p>
+      <w:pPr>
+        <w:rPr>
+          <w:sz w:val="26"/>
+          <w:szCs w:val="26"/>
+        </w:rPr>
+      </w:pPr>
+    </w:p>
+    <w:p>
+      <w:pPr>
+        <w:rPr>
+          <w:sz w:val="26"/>
+          <w:szCs w:val="26"/>
+        </w:rPr>
+      </w:pPr>
+    </w:p>
+    <w:p>
+      <w:pPr>
+        <w:rPr>
+          <w:sz w:val="26"/>
+          <w:szCs w:val="26"/>
+        </w:rPr>
+      </w:pPr>
+    </w:p>
+    <w:p>
+      <w:pPr>
+        <w:rPr>
+          <w:sz w:val="26"/>
+          <w:szCs w:val="26"/>
+        </w:rPr>
+      </w:pPr>
+    </w:p>
+    <w:p>
+      <w:pPr>
+        <w:rPr>
+          <w:sz w:val="26"/>
+          <w:szCs w:val="26"/>
+        </w:rPr>
+      </w:pPr>
+    </w:p>
+    <w:p>
+      <w:pPr>
+        <w:rPr>
+          <w:sz w:val="26"/>
+          <w:szCs w:val="26"/>
+        </w:rPr>
+      </w:pPr>
+    </w:p>
+    <w:p>
+      <w:pPr>
+        <w:rPr>
+          <w:sz w:val="26"/>
+          <w:szCs w:val="26"/>
+        </w:rPr>
+      </w:pPr>
+    </w:p>
+    <w:p>
+      <w:pPr>
+        <w:rPr>
+          <w:sz w:val="26"/>
+          <w:szCs w:val="26"/>
+        </w:rPr>
+      </w:pPr>
+    </w:p>
+    <w:p>
+      <w:pPr>
+        <w:rPr>
+          <w:sz w:val="26"/>
+          <w:szCs w:val="26"/>
+        </w:rPr>
+      </w:pPr>
+    </w:p>
+    <w:p>
+      <w:pPr>
+        <w:rPr>
+          <w:sz w:val="26"/>
+          <w:szCs w:val="26"/>
+        </w:rPr>
+      </w:pPr>
+    </w:p>
+    <w:p>
+      <w:pPr>
+        <w:rPr>
+          <w:sz w:val="26"/>
+          <w:szCs w:val="26"/>
+        </w:rPr>
+      </w:pPr>
+    </w:p>
+    <w:p>
+      <w:pPr>
+        <w:rPr>
+          <w:sz w:val="26"/>
+          <w:szCs w:val="26"/>
+        </w:rPr>
+      </w:pPr>
+    </w:p>
+    <w:p>
+      <w:pPr>
+        <w:rPr>
+          <w:sz w:val="26"/>
+          <w:szCs w:val="26"/>
+        </w:rPr>
+      </w:pPr>
+    </w:p>
+    <w:p>
+      <w:pPr>
+        <w:rPr>
+          <w:sz w:val="26"/>
+          <w:szCs w:val="26"/>
+        </w:rPr>
+      </w:pPr>
+    </w:p>
+    <w:p>
+      <w:pPr>
+        <w:rPr>
+          <w:sz w:val="26"/>
+          <w:szCs w:val="26"/>
+        </w:rPr>
+      </w:pPr>
+    </w:p>
+    <w:p>
+      <w:pPr>
+        <w:pStyle w:val="Heading2"/>
+        <w:rPr>
+          <w:sz w:val="32"/>
+          <w:szCs w:val="32"/>
+        </w:rPr>
+      </w:pPr>
+      <w:r>
+        <w:rPr>
+          <w:sz w:val="32"/>
+          <w:szCs w:val="32"/>
+        </w:rPr>
+        <w:lastRenderedPageBreak/>
+        <w:t>UC-</w:t>
+      </w:r>
+      <w:r>
+        <w:rPr>
+          <w:sz w:val="32"/>
+          <w:szCs w:val="32"/>
+        </w:rPr>
+        <w:t>17</w:t>
+      </w:r>
+      <w:r>
+        <w:rPr>
+          <w:sz w:val="32"/>
+          <w:szCs w:val="32"/>
+        </w:rPr>
+        <w:t xml:space="preserve">: </w:t>
+      </w:r>
+      <w:r>
+        <w:rPr>
+          <w:sz w:val="32"/>
+          <w:szCs w:val="32"/>
+        </w:rPr>
+        <w:t>Manager should be able to accept/deny a vacation request</w:t>
+      </w:r>
+      <w:r>
+        <w:rPr>
+          <w:sz w:val="32"/>
+          <w:szCs w:val="32"/>
+        </w:rPr>
+        <w:br/>
+      </w:r>
+    </w:p>
+    <w:p>
+      <w:pPr>
+        <w:rPr>
+          <w:sz w:val="26"/>
+          <w:szCs w:val="26"/>
+        </w:rPr>
+      </w:pPr>
+      <w:r>
+        <w:rPr>
+          <w:b/>
+          <w:bCs/>
+          <w:sz w:val="26"/>
+          <w:szCs w:val="26"/>
+        </w:rPr>
+        <w:t>Pre-condition:</w:t>
+      </w:r>
+      <w:r>
+        <w:rPr>
+          <w:sz w:val="26"/>
+          <w:szCs w:val="26"/>
+        </w:rPr>
+        <w:t xml:space="preserve"> User needs to be logged in a </w:t>
+      </w:r>
+      <w:r>
+        <w:rPr>
+          <w:sz w:val="26"/>
+          <w:szCs w:val="26"/>
+        </w:rPr>
+        <w:t>manager account</w:t>
+      </w:r>
+      <w:r>
+        <w:rPr>
+          <w:sz w:val="26"/>
+          <w:szCs w:val="26"/>
+        </w:rPr>
+        <w:t xml:space="preserve"> in the</w:t>
+      </w:r>
+      <w:r>
+        <w:rPr>
+          <w:sz w:val="26"/>
+          <w:szCs w:val="26"/>
+        </w:rPr>
+        <w:t xml:space="preserve"> desktop application</w:t>
+      </w:r>
+    </w:p>
+    <w:p>
+      <w:pPr>
+        <w:rPr>
+          <w:sz w:val="26"/>
+          <w:szCs w:val="26"/>
+        </w:rPr>
+      </w:pPr>
+      <w:r>
+        <w:rPr>
+          <w:b/>
+          <w:bCs/>
+          <w:sz w:val="26"/>
+          <w:szCs w:val="26"/>
+        </w:rPr>
+        <w:t>Actor:</w:t>
+      </w:r>
+      <w:r>
+        <w:rPr>
+          <w:sz w:val="26"/>
+          <w:szCs w:val="26"/>
+        </w:rPr>
+        <w:t xml:space="preserve"> </w:t>
+      </w:r>
+      <w:r>
+        <w:rPr>
+          <w:sz w:val="26"/>
+          <w:szCs w:val="26"/>
+        </w:rPr>
+        <w:t>Manager</w:t>
+      </w:r>
+    </w:p>
+    <w:p>
+      <w:pPr>
+        <w:rPr>
+          <w:b/>
+          <w:bCs/>
+          <w:sz w:val="26"/>
+          <w:szCs w:val="26"/>
+        </w:rPr>
+      </w:pPr>
+      <w:r>
+        <w:rPr>
+          <w:b/>
+          <w:bCs/>
+          <w:sz w:val="26"/>
+          <w:szCs w:val="26"/>
+        </w:rPr>
+        <w:t>Main success scenario:</w:t>
+      </w:r>
+    </w:p>
+    <w:p>
+      <w:pPr>
+        <w:pStyle w:val="ListParagraph"/>
+        <w:numPr>
+          <w:ilvl w:val="0"/>
+          <w:numId w:val="48"/>
+        </w:numPr>
+        <w:rPr>
+          <w:sz w:val="26"/>
+          <w:szCs w:val="26"/>
+        </w:rPr>
+      </w:pPr>
+      <w:r>
+        <w:rPr>
+          <w:sz w:val="26"/>
+          <w:szCs w:val="26"/>
+        </w:rPr>
+        <w:t>Actor selects vacation requests page</w:t>
+      </w:r>
+    </w:p>
+    <w:p>
+      <w:pPr>
+        <w:pStyle w:val="ListParagraph"/>
+        <w:numPr>
+          <w:ilvl w:val="0"/>
+          <w:numId w:val="48"/>
+        </w:numPr>
+        <w:rPr>
+          <w:sz w:val="26"/>
+          <w:szCs w:val="26"/>
+        </w:rPr>
+      </w:pPr>
+      <w:r>
+        <w:rPr>
+          <w:sz w:val="26"/>
+          <w:szCs w:val="26"/>
+        </w:rPr>
+        <w:t>System displays vacations that are awaiting response</w:t>
+      </w:r>
+    </w:p>
+    <w:p>
+      <w:pPr>
+        <w:pStyle w:val="ListParagraph"/>
+        <w:numPr>
+          <w:ilvl w:val="0"/>
+          <w:numId w:val="48"/>
+        </w:numPr>
+        <w:rPr>
+          <w:sz w:val="26"/>
+          <w:szCs w:val="26"/>
+        </w:rPr>
+      </w:pPr>
+      <w:r>
+        <w:rPr>
+          <w:sz w:val="26"/>
+          <w:szCs w:val="26"/>
+        </w:rPr>
+        <w:t>Actor chooses to accept or deny the vacation request</w:t>
+      </w:r>
+    </w:p>
+    <w:p>
+      <w:pPr>
+        <w:pStyle w:val="ListParagraph"/>
+        <w:numPr>
+          <w:ilvl w:val="0"/>
+          <w:numId w:val="48"/>
+        </w:numPr>
+        <w:rPr>
+          <w:sz w:val="26"/>
+          <w:szCs w:val="26"/>
+        </w:rPr>
+      </w:pPr>
+      <w:r>
+        <w:rPr>
+          <w:sz w:val="26"/>
+          <w:szCs w:val="26"/>
+        </w:rPr>
+        <w:t>System indicates that the vacation was approved/denied</w:t>
+      </w:r>
+    </w:p>
+    <w:p>
+      <w:pPr>
+        <w:rPr>
+          <w:sz w:val="26"/>
+          <w:szCs w:val="26"/>
+        </w:rPr>
+      </w:pPr>
+    </w:p>
+    <w:p>
+      <w:pPr>
+        <w:pStyle w:val="Heading2"/>
+        <w:rPr>
+          <w:sz w:val="32"/>
+          <w:szCs w:val="32"/>
+        </w:rPr>
+      </w:pPr>
+      <w:r>
+        <w:rPr>
+          <w:sz w:val="32"/>
+          <w:szCs w:val="32"/>
+        </w:rPr>
+        <w:t>UC-</w:t>
+      </w:r>
+      <w:r>
+        <w:rPr>
+          <w:sz w:val="32"/>
+          <w:szCs w:val="32"/>
+        </w:rPr>
+        <w:t>18</w:t>
+      </w:r>
+      <w:r>
+        <w:rPr>
+          <w:sz w:val="32"/>
+          <w:szCs w:val="32"/>
+        </w:rPr>
+        <w:t xml:space="preserve">: </w:t>
+      </w:r>
+      <w:r>
+        <w:rPr>
+          <w:sz w:val="32"/>
+          <w:szCs w:val="32"/>
+        </w:rPr>
+        <w:t>Manager should be able to view complaints from customers</w:t>
+      </w:r>
+    </w:p>
+    <w:p>
+      <w:pPr>
+        <w:rPr>
+          <w:sz w:val="26"/>
+          <w:szCs w:val="26"/>
+        </w:rPr>
+      </w:pPr>
+      <w:r>
+        <w:rPr>
+          <w:b/>
+          <w:bCs/>
+          <w:sz w:val="26"/>
+          <w:szCs w:val="26"/>
+        </w:rPr>
+        <w:t>Pre-condition:</w:t>
+      </w:r>
+      <w:r>
+        <w:rPr>
+          <w:sz w:val="26"/>
+          <w:szCs w:val="26"/>
+        </w:rPr>
+        <w:t xml:space="preserve"> User needs to be logged in a </w:t>
+      </w:r>
+      <w:r>
+        <w:rPr>
+          <w:sz w:val="26"/>
+          <w:szCs w:val="26"/>
+        </w:rPr>
+        <w:t>manager account in the desktop application</w:t>
+      </w:r>
+    </w:p>
+    <w:p>
+      <w:pPr>
+        <w:rPr>
+          <w:sz w:val="26"/>
+          <w:szCs w:val="26"/>
+        </w:rPr>
+      </w:pPr>
+      <w:r>
+        <w:rPr>
+          <w:b/>
+          <w:bCs/>
+          <w:sz w:val="26"/>
+          <w:szCs w:val="26"/>
+        </w:rPr>
+        <w:t>Actor:</w:t>
+      </w:r>
+      <w:r>
+        <w:rPr>
+          <w:sz w:val="26"/>
+          <w:szCs w:val="26"/>
+        </w:rPr>
+        <w:t xml:space="preserve"> Manager</w:t>
+      </w:r>
+    </w:p>
+    <w:p>
+      <w:pPr>
+        <w:rPr>
+          <w:b/>
+          <w:bCs/>
+          <w:sz w:val="26"/>
+          <w:szCs w:val="26"/>
+        </w:rPr>
+      </w:pPr>
+      <w:r>
+        <w:rPr>
+          <w:b/>
+          <w:bCs/>
+          <w:sz w:val="26"/>
+          <w:szCs w:val="26"/>
+        </w:rPr>
+        <w:t>Main success scenario:</w:t>
+      </w:r>
+    </w:p>
+    <w:p>
+      <w:pPr>
+        <w:pStyle w:val="ListParagraph"/>
+        <w:numPr>
+          <w:ilvl w:val="0"/>
+          <w:numId w:val="49"/>
+        </w:numPr>
+        <w:rPr>
+          <w:sz w:val="26"/>
+          <w:szCs w:val="26"/>
+        </w:rPr>
+      </w:pPr>
+      <w:r>
+        <w:rPr>
+          <w:sz w:val="26"/>
+          <w:szCs w:val="26"/>
+        </w:rPr>
+        <w:t>Actor selects complaints page</w:t>
+      </w:r>
+    </w:p>
+    <w:p>
+      <w:pPr>
+        <w:pStyle w:val="ListParagraph"/>
+        <w:numPr>
+          <w:ilvl w:val="0"/>
+          <w:numId w:val="49"/>
+        </w:numPr>
+        <w:rPr>
+          <w:sz w:val="26"/>
+          <w:szCs w:val="26"/>
+        </w:rPr>
+      </w:pPr>
+      <w:r>
+        <w:rPr>
+          <w:sz w:val="26"/>
+          <w:szCs w:val="26"/>
+        </w:rPr>
+        <w:t>System displays the complaints</w:t>
+      </w:r>
+    </w:p>
+    <w:p>
+      <w:pPr>
+        <w:pStyle w:val="ListParagraph"/>
+        <w:numPr>
+          <w:ilvl w:val="0"/>
+          <w:numId w:val="49"/>
+        </w:numPr>
+        <w:rPr>
+          <w:sz w:val="26"/>
+          <w:szCs w:val="26"/>
+        </w:rPr>
+      </w:pPr>
+      <w:r>
+        <w:rPr>
+          <w:sz w:val="26"/>
+          <w:szCs w:val="26"/>
+        </w:rPr>
+        <w:t>Actor selects a complaint</w:t>
+      </w:r>
+    </w:p>
+    <w:p>
+      <w:pPr>
+        <w:pStyle w:val="ListParagraph"/>
+        <w:numPr>
+          <w:ilvl w:val="0"/>
+          <w:numId w:val="49"/>
+        </w:numPr>
+        <w:rPr>
+          <w:sz w:val="26"/>
+          <w:szCs w:val="26"/>
+        </w:rPr>
+      </w:pPr>
+      <w:r>
+        <w:rPr>
+          <w:sz w:val="26"/>
+          <w:szCs w:val="26"/>
+        </w:rPr>
+        <w:t>System displays the information about the complaint</w:t>
+      </w:r>
+    </w:p>
+    <w:p>
+      <w:pPr>
+        <w:rPr>
+          <w:sz w:val="26"/>
+          <w:szCs w:val="26"/>
+        </w:rPr>
+      </w:pPr>
+    </w:p>
+    <w:p>
+      <w:pPr>
+        <w:rPr>
+          <w:sz w:val="26"/>
+          <w:szCs w:val="26"/>
+        </w:rPr>
+      </w:pPr>
+    </w:p>
+    <w:p>
+      <w:pPr>
+        <w:rPr>
+          <w:sz w:val="26"/>
+          <w:szCs w:val="26"/>
+        </w:rPr>
+      </w:pPr>
+    </w:p>
+    <w:p>
+      <w:pPr>
+        <w:rPr>
+          <w:sz w:val="26"/>
+          <w:szCs w:val="26"/>
+        </w:rPr>
+      </w:pPr>
+    </w:p>
+    <w:p>
+      <w:pPr>
+        <w:rPr>
+          <w:sz w:val="26"/>
+          <w:szCs w:val="26"/>
+        </w:rPr>
+      </w:pPr>
+    </w:p>
+    <w:p>
+      <w:pPr>
+        <w:rPr>
+          <w:sz w:val="26"/>
+          <w:szCs w:val="26"/>
+        </w:rPr>
+      </w:pPr>
+    </w:p>
+    <w:p>
+      <w:pPr>
+        <w:rPr>
+          <w:sz w:val="26"/>
+          <w:szCs w:val="26"/>
+        </w:rPr>
+      </w:pPr>
+    </w:p>
+    <w:p>
+      <w:pPr>
+        <w:rPr>
+          <w:sz w:val="26"/>
+          <w:szCs w:val="26"/>
+        </w:rPr>
+      </w:pPr>
+    </w:p>
+    <w:p>
+      <w:pPr>
+        <w:rPr>
+          <w:sz w:val="26"/>
+          <w:szCs w:val="26"/>
+        </w:rPr>
+      </w:pPr>
+    </w:p>
+    <w:p>
+      <w:pPr>
+        <w:rPr>
+          <w:sz w:val="26"/>
+          <w:szCs w:val="26"/>
+        </w:rPr>
+      </w:pPr>
+    </w:p>
+    <w:p>
+      <w:pPr>
+        <w:rPr>
+          <w:sz w:val="26"/>
+          <w:szCs w:val="26"/>
+        </w:rPr>
+      </w:pPr>
+    </w:p>
+    <w:p>
+      <w:pPr>
+        <w:pStyle w:val="Heading2"/>
+        <w:rPr>
+          <w:sz w:val="32"/>
+          <w:szCs w:val="32"/>
+        </w:rPr>
+      </w:pPr>
+      <w:r>
+        <w:rPr>
+          <w:sz w:val="32"/>
+          <w:szCs w:val="32"/>
+        </w:rPr>
+        <w:lastRenderedPageBreak/>
+        <w:t>UC-</w:t>
+      </w:r>
+      <w:r>
+        <w:rPr>
+          <w:sz w:val="32"/>
+          <w:szCs w:val="32"/>
+        </w:rPr>
+        <w:t>19</w:t>
+      </w:r>
+      <w:r>
+        <w:rPr>
+          <w:sz w:val="32"/>
+          <w:szCs w:val="32"/>
+        </w:rPr>
+        <w:t xml:space="preserve">: </w:t>
+      </w:r>
+      <w:r>
+        <w:rPr>
+          <w:sz w:val="32"/>
+          <w:szCs w:val="32"/>
+        </w:rPr>
+        <w:t>Customer should be able to file a complaint</w:t>
+      </w:r>
+    </w:p>
+    <w:p>
+      <w:pPr>
+        <w:rPr>
+          <w:sz w:val="26"/>
+          <w:szCs w:val="26"/>
+        </w:rPr>
+      </w:pPr>
+      <w:r>
+        <w:rPr>
+          <w:b/>
+          <w:bCs/>
+          <w:sz w:val="26"/>
+          <w:szCs w:val="26"/>
+        </w:rPr>
+        <w:t>Pre-condition:</w:t>
+      </w:r>
+      <w:r>
+        <w:rPr>
+          <w:sz w:val="26"/>
+          <w:szCs w:val="26"/>
+        </w:rPr>
+        <w:t xml:space="preserve"> </w:t>
+      </w:r>
+      <w:r>
+        <w:rPr>
+          <w:sz w:val="26"/>
+          <w:szCs w:val="26"/>
+        </w:rPr>
+        <w:t>User needs to be logged into his account on the web application</w:t>
+      </w:r>
+    </w:p>
+    <w:p>
+      <w:pPr>
+        <w:rPr>
+          <w:sz w:val="26"/>
+          <w:szCs w:val="26"/>
+        </w:rPr>
+      </w:pPr>
+      <w:r>
+        <w:rPr>
+          <w:b/>
+          <w:bCs/>
+          <w:sz w:val="26"/>
+          <w:szCs w:val="26"/>
+        </w:rPr>
+        <w:t>Actor:</w:t>
+      </w:r>
+      <w:r>
+        <w:rPr>
+          <w:sz w:val="26"/>
+          <w:szCs w:val="26"/>
+        </w:rPr>
+        <w:t xml:space="preserve"> </w:t>
+      </w:r>
+      <w:r>
+        <w:rPr>
+          <w:sz w:val="26"/>
+          <w:szCs w:val="26"/>
+        </w:rPr>
+        <w:t>Customer</w:t>
+      </w:r>
+    </w:p>
+    <w:p>
+      <w:pPr>
+        <w:rPr>
+          <w:b/>
+          <w:bCs/>
+          <w:sz w:val="26"/>
+          <w:szCs w:val="26"/>
+        </w:rPr>
+      </w:pPr>
+      <w:r>
+        <w:rPr>
+          <w:b/>
+          <w:bCs/>
+          <w:sz w:val="26"/>
+          <w:szCs w:val="26"/>
+        </w:rPr>
+        <w:t>Main success scenario:</w:t>
+      </w:r>
+    </w:p>
+    <w:p>
+      <w:pPr>
+        <w:pStyle w:val="ListParagraph"/>
+        <w:numPr>
+          <w:ilvl w:val="0"/>
+          <w:numId w:val="50"/>
+        </w:numPr>
+        <w:rPr>
+          <w:sz w:val="26"/>
+          <w:szCs w:val="26"/>
+        </w:rPr>
+      </w:pPr>
+      <w:r>
+        <w:rPr>
+          <w:sz w:val="26"/>
+          <w:szCs w:val="26"/>
+        </w:rPr>
+        <w:t>Actor selects file a complaint page</w:t>
+      </w:r>
+    </w:p>
+    <w:p>
+      <w:pPr>
+        <w:pStyle w:val="ListParagraph"/>
+        <w:numPr>
+          <w:ilvl w:val="0"/>
+          <w:numId w:val="50"/>
+        </w:numPr>
+        <w:rPr>
+          <w:sz w:val="26"/>
+          <w:szCs w:val="26"/>
+        </w:rPr>
+      </w:pPr>
+      <w:r>
+        <w:rPr>
+          <w:sz w:val="26"/>
+          <w:szCs w:val="26"/>
+        </w:rPr>
+        <w:t>System requires user to input his complaint</w:t>
+      </w:r>
+    </w:p>
+    <w:p>
+      <w:pPr>
+        <w:pStyle w:val="ListParagraph"/>
+        <w:numPr>
+          <w:ilvl w:val="0"/>
+          <w:numId w:val="50"/>
+        </w:numPr>
+        <w:rPr>
+          <w:sz w:val="26"/>
+          <w:szCs w:val="26"/>
+        </w:rPr>
+      </w:pPr>
+      <w:r>
+        <w:rPr>
+          <w:sz w:val="26"/>
+          <w:szCs w:val="26"/>
+        </w:rPr>
+        <w:t>Actor inputs his complaint and clicks file a complaint</w:t>
+      </w:r>
+    </w:p>
+    <w:p>
+      <w:pPr>
+        <w:pStyle w:val="ListParagraph"/>
+        <w:numPr>
+          <w:ilvl w:val="0"/>
+          <w:numId w:val="50"/>
+        </w:numPr>
+        <w:rPr>
+          <w:sz w:val="26"/>
+          <w:szCs w:val="26"/>
+        </w:rPr>
+      </w:pPr>
+      <w:r>
+        <w:rPr>
+          <w:sz w:val="26"/>
+          <w:szCs w:val="26"/>
+        </w:rPr>
+        <w:t>System sends the complaints to the managers</w:t>
+      </w:r>
     </w:p>
     <w:sectPr>
       <w:pgSz w:w="11906" w:h="16838"/>
@@ -11327,7 +12617,7 @@
 </file>
 
 <file path=word/endnotes.xml><?xml version="1.0" encoding="utf-8"?>
-<w:endnotes xmlns:wpc="http://schemas.microsoft.com/office/word/2010/wordprocessingCanvas" xmlns:cx="http://schemas.microsoft.com/office/drawing/2014/chartex" xmlns:cx1="http://schemas.microsoft.com/office/drawing/2015/9/8/chartex" xmlns:cx2="http://schemas.microsoft.com/office/drawing/2015/10/21/chartex" xmlns:cx3="http://schemas.microsoft.com/office/drawing/2016/5/9/chartex" xmlns:cx4="http://schemas.microsoft.com/office/drawing/2016/5/10/chartex" xmlns:cx5="http://schemas.microsoft.com/office/drawing/2016/5/11/chartex" xmlns:cx6="http://schemas.microsoft.com/office/drawing/2016/5/12/chartex" xmlns:cx7="http://schemas.microsoft.com/office/drawing/2016/5/13/chartex" xmlns:cx8="http://schemas.microsoft.com/office/drawing/2016/5/14/chartex" xmlns:mc="http://schemas.openxmlformats.org/markup-compatibility/2006" xmlns:aink="http://schemas.microsoft.com/office/drawing/2016/ink" xmlns:am3d="http://schemas.microsoft.com/office/drawing/2017/model3d" xmlns:o="urn:schemas-microsoft-com:office:office" xmlns:r="http://schemas.openxmlformats.org/officeDocument/2006/relationships" xmlns:m="http://schemas.openxmlformats.org/officeDocument/2006/math" xmlns:v="urn:schemas-microsoft-com:vml" xmlns:wp14="http://schemas.microsoft.com/office/word/2010/wordprocessingDrawing" xmlns:wp="http://schemas.openxmlformats.org/drawingml/2006/wordprocessingDrawing" xmlns:w10="urn:schemas-microsoft-com:office:word" xmlns:w="http://schemas.openxmlformats.org/wordprocessingml/2006/main" xmlns:w14="http://schemas.microsoft.com/office/word/2010/wordml" xmlns:w15="http://schemas.microsoft.com/office/word/2012/wordml" xmlns:w16cex="http://schemas.microsoft.com/office/word/2018/wordml/cex" xmlns:w16cid="http://schemas.microsoft.com/office/word/2016/wordml/cid" xmlns:w16="http://schemas.microsoft.com/office/word/2018/wordml" xmlns:w16sdtdh="http://schemas.microsoft.com/office/word/2020/wordml/sdtdatahash" xmlns:w16se="http://schemas.microsoft.com/office/word/2015/wordml/symex" xmlns:wpg="http://schemas.microsoft.com/office/word/2010/wordprocessingGroup" xmlns:wpi="http://schemas.microsoft.com/office/word/2010/wordprocessingInk" xmlns:wne="http://schemas.microsoft.com/office/word/2006/wordml" xmlns:wps="http://schemas.microsoft.com/office/word/2010/wordprocessingShape" mc:Ignorable="w14 w15 w16se w16cid w16 w16cex w16sdtdh wp14">
+<w:endnotes xmlns:wpc="http://schemas.microsoft.com/office/word/2010/wordprocessingCanvas" xmlns:cx="http://schemas.microsoft.com/office/drawing/2014/chartex" xmlns:cx1="http://schemas.microsoft.com/office/drawing/2015/9/8/chartex" xmlns:cx2="http://schemas.microsoft.com/office/drawing/2015/10/21/chartex" xmlns:cx3="http://schemas.microsoft.com/office/drawing/2016/5/9/chartex" xmlns:cx4="http://schemas.microsoft.com/office/drawing/2016/5/10/chartex" xmlns:cx5="http://schemas.microsoft.com/office/drawing/2016/5/11/chartex" xmlns:cx6="http://schemas.microsoft.com/office/drawing/2016/5/12/chartex" xmlns:cx7="http://schemas.microsoft.com/office/drawing/2016/5/13/chartex" xmlns:cx8="http://schemas.microsoft.com/office/drawing/2016/5/14/chartex" xmlns:mc="http://schemas.openxmlformats.org/markup-compatibility/2006" xmlns:aink="http://schemas.microsoft.com/office/drawing/2016/ink" xmlns:am3d="http://schemas.microsoft.com/office/drawing/2017/model3d" xmlns:o="urn:schemas-microsoft-com:office:office" xmlns:oel="http://schemas.microsoft.com/office/2019/extlst" xmlns:r="http://schemas.openxmlformats.org/officeDocument/2006/relationships" xmlns:m="http://schemas.openxmlformats.org/officeDocument/2006/math" xmlns:v="urn:schemas-microsoft-com:vml" xmlns:wp14="http://schemas.microsoft.com/office/word/2010/wordprocessingDrawing" xmlns:wp="http://schemas.openxmlformats.org/drawingml/2006/wordprocessingDrawing" xmlns:w10="urn:schemas-microsoft-com:office:word" xmlns:w="http://schemas.openxmlformats.org/wordprocessingml/2006/main" xmlns:w14="http://schemas.microsoft.com/office/word/2010/wordml" xmlns:w15="http://schemas.microsoft.com/office/word/2012/wordml" xmlns:w16cex="http://schemas.microsoft.com/office/word/2018/wordml/cex" xmlns:w16cid="http://schemas.microsoft.com/office/word/2016/wordml/cid" xmlns:w16="http://schemas.microsoft.com/office/word/2018/wordml" xmlns:w16sdtdh="http://schemas.microsoft.com/office/word/2020/wordml/sdtdatahash" xmlns:w16se="http://schemas.microsoft.com/office/word/2015/wordml/symex" xmlns:wpg="http://schemas.microsoft.com/office/word/2010/wordprocessingGroup" xmlns:wpi="http://schemas.microsoft.com/office/word/2010/wordprocessingInk" xmlns:wne="http://schemas.microsoft.com/office/word/2006/wordml" xmlns:wps="http://schemas.microsoft.com/office/word/2010/wordprocessingShape" mc:Ignorable="w14 w15 w16se w16cid w16 w16cex w16sdtdh wp14">
   <w:endnote w:type="separator" w:id="-1">
     <w:p>
       <w:pPr>
@@ -11352,7 +12642,7 @@
 </file>
 
 <file path=word/footnotes.xml><?xml version="1.0" encoding="utf-8"?>
-<w:footnotes xmlns:wpc="http://schemas.microsoft.com/office/word/2010/wordprocessingCanvas" xmlns:cx="http://schemas.microsoft.com/office/drawing/2014/chartex" xmlns:cx1="http://schemas.microsoft.com/office/drawing/2015/9/8/chartex" xmlns:cx2="http://schemas.microsoft.com/office/drawing/2015/10/21/chartex" xmlns:cx3="http://schemas.microsoft.com/office/drawing/2016/5/9/chartex" xmlns:cx4="http://schemas.microsoft.com/office/drawing/2016/5/10/chartex" xmlns:cx5="http://schemas.microsoft.com/office/drawing/2016/5/11/chartex" xmlns:cx6="http://schemas.microsoft.com/office/drawing/2016/5/12/chartex" xmlns:cx7="http://schemas.microsoft.com/office/drawing/2016/5/13/chartex" xmlns:cx8="http://schemas.microsoft.com/office/drawing/2016/5/14/chartex" xmlns:mc="http://schemas.openxmlformats.org/markup-compatibility/2006" xmlns:aink="http://schemas.microsoft.com/office/drawing/2016/ink" xmlns:am3d="http://schemas.microsoft.com/office/drawing/2017/model3d" xmlns:o="urn:schemas-microsoft-com:office:office" xmlns:r="http://schemas.openxmlformats.org/officeDocument/2006/relationships" xmlns:m="http://schemas.openxmlformats.org/officeDocument/2006/math" xmlns:v="urn:schemas-microsoft-com:vml" xmlns:wp14="http://schemas.microsoft.com/office/word/2010/wordprocessingDrawing" xmlns:wp="http://schemas.openxmlformats.org/drawingml/2006/wordprocessingDrawing" xmlns:w10="urn:schemas-microsoft-com:office:word" xmlns:w="http://schemas.openxmlformats.org/wordprocessingml/2006/main" xmlns:w14="http://schemas.microsoft.com/office/word/2010/wordml" xmlns:w15="http://schemas.microsoft.com/office/word/2012/wordml" xmlns:w16cex="http://schemas.microsoft.com/office/word/2018/wordml/cex" xmlns:w16cid="http://schemas.microsoft.com/office/word/2016/wordml/cid" xmlns:w16="http://schemas.microsoft.com/office/word/2018/wordml" xmlns:w16sdtdh="http://schemas.microsoft.com/office/word/2020/wordml/sdtdatahash" xmlns:w16se="http://schemas.microsoft.com/office/word/2015/wordml/symex" xmlns:wpg="http://schemas.microsoft.com/office/word/2010/wordprocessingGroup" xmlns:wpi="http://schemas.microsoft.com/office/word/2010/wordprocessingInk" xmlns:wne="http://schemas.microsoft.com/office/word/2006/wordml" xmlns:wps="http://schemas.microsoft.com/office/word/2010/wordprocessingShape" mc:Ignorable="w14 w15 w16se w16cid w16 w16cex w16sdtdh wp14">
+<w:footnotes xmlns:wpc="http://schemas.microsoft.com/office/word/2010/wordprocessingCanvas" xmlns:cx="http://schemas.microsoft.com/office/drawing/2014/chartex" xmlns:cx1="http://schemas.microsoft.com/office/drawing/2015/9/8/chartex" xmlns:cx2="http://schemas.microsoft.com/office/drawing/2015/10/21/chartex" xmlns:cx3="http://schemas.microsoft.com/office/drawing/2016/5/9/chartex" xmlns:cx4="http://schemas.microsoft.com/office/drawing/2016/5/10/chartex" xmlns:cx5="http://schemas.microsoft.com/office/drawing/2016/5/11/chartex" xmlns:cx6="http://schemas.microsoft.com/office/drawing/2016/5/12/chartex" xmlns:cx7="http://schemas.microsoft.com/office/drawing/2016/5/13/chartex" xmlns:cx8="http://schemas.microsoft.com/office/drawing/2016/5/14/chartex" xmlns:mc="http://schemas.openxmlformats.org/markup-compatibility/2006" xmlns:aink="http://schemas.microsoft.com/office/drawing/2016/ink" xmlns:am3d="http://schemas.microsoft.com/office/drawing/2017/model3d" xmlns:o="urn:schemas-microsoft-com:office:office" xmlns:oel="http://schemas.microsoft.com/office/2019/extlst" xmlns:r="http://schemas.openxmlformats.org/officeDocument/2006/relationships" xmlns:m="http://schemas.openxmlformats.org/officeDocument/2006/math" xmlns:v="urn:schemas-microsoft-com:vml" xmlns:wp14="http://schemas.microsoft.com/office/word/2010/wordprocessingDrawing" xmlns:wp="http://schemas.openxmlformats.org/drawingml/2006/wordprocessingDrawing" xmlns:w10="urn:schemas-microsoft-com:office:word" xmlns:w="http://schemas.openxmlformats.org/wordprocessingml/2006/main" xmlns:w14="http://schemas.microsoft.com/office/word/2010/wordml" xmlns:w15="http://schemas.microsoft.com/office/word/2012/wordml" xmlns:w16cex="http://schemas.microsoft.com/office/word/2018/wordml/cex" xmlns:w16cid="http://schemas.microsoft.com/office/word/2016/wordml/cid" xmlns:w16="http://schemas.microsoft.com/office/word/2018/wordml" xmlns:w16sdtdh="http://schemas.microsoft.com/office/word/2020/wordml/sdtdatahash" xmlns:w16se="http://schemas.microsoft.com/office/word/2015/wordml/symex" xmlns:wpg="http://schemas.microsoft.com/office/word/2010/wordprocessingGroup" xmlns:wpi="http://schemas.microsoft.com/office/word/2010/wordprocessingInk" xmlns:wne="http://schemas.microsoft.com/office/word/2006/wordml" xmlns:wps="http://schemas.microsoft.com/office/word/2010/wordprocessingShape" mc:Ignorable="w14 w15 w16se w16cid w16 w16cex w16sdtdh wp14">
   <w:footnote w:type="separator" w:id="-1">
     <w:p>
       <w:pPr>
@@ -11377,7 +12667,7 @@
 </file>
 
 <file path=word/numbering.xml><?xml version="1.0" encoding="utf-8"?>
-<w:numbering xmlns:wpc="http://schemas.microsoft.com/office/word/2010/wordprocessingCanvas" xmlns:cx="http://schemas.microsoft.com/office/drawing/2014/chartex" xmlns:cx1="http://schemas.microsoft.com/office/drawing/2015/9/8/chartex" xmlns:cx2="http://schemas.microsoft.com/office/drawing/2015/10/21/chartex" xmlns:cx3="http://schemas.microsoft.com/office/drawing/2016/5/9/chartex" xmlns:cx4="http://schemas.microsoft.com/office/drawing/2016/5/10/chartex" xmlns:cx5="http://schemas.microsoft.com/office/drawing/2016/5/11/chartex" xmlns:cx6="http://schemas.microsoft.com/office/drawing/2016/5/12/chartex" xmlns:cx7="http://schemas.microsoft.com/office/drawing/2016/5/13/chartex" xmlns:cx8="http://schemas.microsoft.com/office/drawing/2016/5/14/chartex" xmlns:mc="http://schemas.openxmlformats.org/markup-compatibility/2006" xmlns:aink="http://schemas.microsoft.com/office/drawing/2016/ink" xmlns:am3d="http://schemas.microsoft.com/office/drawing/2017/model3d" xmlns:o="urn:schemas-microsoft-com:office:office" xmlns:r="http://schemas.openxmlformats.org/officeDocument/2006/relationships" xmlns:m="http://schemas.openxmlformats.org/officeDocument/2006/math" xmlns:v="urn:schemas-microsoft-com:vml" xmlns:wp14="http://schemas.microsoft.com/office/word/2010/wordprocessingDrawing" xmlns:wp="http://schemas.openxmlformats.org/drawingml/2006/wordprocessingDrawing" xmlns:w10="urn:schemas-microsoft-com:office:word" xmlns:w="http://schemas.openxmlformats.org/wordprocessingml/2006/main" xmlns:w14="http://schemas.microsoft.com/office/word/2010/wordml" xmlns:w15="http://schemas.microsoft.com/office/word/2012/wordml" xmlns:w16cex="http://schemas.microsoft.com/office/word/2018/wordml/cex" xmlns:w16cid="http://schemas.microsoft.com/office/word/2016/wordml/cid" xmlns:w16="http://schemas.microsoft.com/office/word/2018/wordml" xmlns:w16sdtdh="http://schemas.microsoft.com/office/word/2020/wordml/sdtdatahash" xmlns:w16se="http://schemas.microsoft.com/office/word/2015/wordml/symex" xmlns:wpg="http://schemas.microsoft.com/office/word/2010/wordprocessingGroup" xmlns:wpi="http://schemas.microsoft.com/office/word/2010/wordprocessingInk" xmlns:wne="http://schemas.microsoft.com/office/word/2006/wordml" xmlns:wps="http://schemas.microsoft.com/office/word/2010/wordprocessingShape" mc:Ignorable="w14 w15 w16se w16cid w16 w16cex w16sdtdh wp14">
+<w:numbering xmlns:wpc="http://schemas.microsoft.com/office/word/2010/wordprocessingCanvas" xmlns:cx="http://schemas.microsoft.com/office/drawing/2014/chartex" xmlns:cx1="http://schemas.microsoft.com/office/drawing/2015/9/8/chartex" xmlns:cx2="http://schemas.microsoft.com/office/drawing/2015/10/21/chartex" xmlns:cx3="http://schemas.microsoft.com/office/drawing/2016/5/9/chartex" xmlns:cx4="http://schemas.microsoft.com/office/drawing/2016/5/10/chartex" xmlns:cx5="http://schemas.microsoft.com/office/drawing/2016/5/11/chartex" xmlns:cx6="http://schemas.microsoft.com/office/drawing/2016/5/12/chartex" xmlns:cx7="http://schemas.microsoft.com/office/drawing/2016/5/13/chartex" xmlns:cx8="http://schemas.microsoft.com/office/drawing/2016/5/14/chartex" xmlns:mc="http://schemas.openxmlformats.org/markup-compatibility/2006" xmlns:aink="http://schemas.microsoft.com/office/drawing/2016/ink" xmlns:am3d="http://schemas.microsoft.com/office/drawing/2017/model3d" xmlns:o="urn:schemas-microsoft-com:office:office" xmlns:oel="http://schemas.microsoft.com/office/2019/extlst" xmlns:r="http://schemas.openxmlformats.org/officeDocument/2006/relationships" xmlns:m="http://schemas.openxmlformats.org/officeDocument/2006/math" xmlns:v="urn:schemas-microsoft-com:vml" xmlns:wp14="http://schemas.microsoft.com/office/word/2010/wordprocessingDrawing" xmlns:wp="http://schemas.openxmlformats.org/drawingml/2006/wordprocessingDrawing" xmlns:w10="urn:schemas-microsoft-com:office:word" xmlns:w="http://schemas.openxmlformats.org/wordprocessingml/2006/main" xmlns:w14="http://schemas.microsoft.com/office/word/2010/wordml" xmlns:w15="http://schemas.microsoft.com/office/word/2012/wordml" xmlns:w16cex="http://schemas.microsoft.com/office/word/2018/wordml/cex" xmlns:w16cid="http://schemas.microsoft.com/office/word/2016/wordml/cid" xmlns:w16="http://schemas.microsoft.com/office/word/2018/wordml" xmlns:w16sdtdh="http://schemas.microsoft.com/office/word/2020/wordml/sdtdatahash" xmlns:w16se="http://schemas.microsoft.com/office/word/2015/wordml/symex" xmlns:wpg="http://schemas.microsoft.com/office/word/2010/wordprocessingGroup" xmlns:wpi="http://schemas.microsoft.com/office/word/2010/wordprocessingInk" xmlns:wne="http://schemas.microsoft.com/office/word/2006/wordml" xmlns:wps="http://schemas.microsoft.com/office/word/2010/wordprocessingShape" mc:Ignorable="w14 w15 w16se w16cid w16 w16cex w16sdtdh wp14">
   <w:abstractNum w:abstractNumId="0" w15:restartNumberingAfterBreak="0">
     <w:nsid w:val="00A57125"/>
     <w:multiLevelType w:val="hybridMultilevel"/>
@@ -12048,6 +13338,96 @@
     </w:lvl>
   </w:abstractNum>
   <w:abstractNum w:abstractNumId="7" w15:restartNumberingAfterBreak="0">
+    <w:nsid w:val="0EA332B9"/>
+    <w:multiLevelType w:val="hybridMultilevel"/>
+    <w:tmpl w:val="DE447DCC"/>
+    <w:lvl w:ilvl="0" w:tplc="FFFFFFFF">
+      <w:start w:val="1"/>
+      <w:numFmt w:val="decimal"/>
+      <w:lvlText w:val="%1."/>
+      <w:lvlJc w:val="left"/>
+      <w:pPr>
+        <w:ind w:left="786" w:hanging="360"/>
+      </w:pPr>
+      <w:rPr>
+        <w:b w:val="0"/>
+        <w:bCs w:val="0"/>
+      </w:rPr>
+    </w:lvl>
+    <w:lvl w:ilvl="1" w:tplc="FFFFFFFF" w:tentative="1">
+      <w:start w:val="1"/>
+      <w:numFmt w:val="lowerLetter"/>
+      <w:lvlText w:val="%2."/>
+      <w:lvlJc w:val="left"/>
+      <w:pPr>
+        <w:ind w:left="1440" w:hanging="360"/>
+      </w:pPr>
+    </w:lvl>
+    <w:lvl w:ilvl="2" w:tplc="FFFFFFFF" w:tentative="1">
+      <w:start w:val="1"/>
+      <w:numFmt w:val="lowerRoman"/>
+      <w:lvlText w:val="%3."/>
+      <w:lvlJc w:val="right"/>
+      <w:pPr>
+        <w:ind w:left="2160" w:hanging="180"/>
+      </w:pPr>
+    </w:lvl>
+    <w:lvl w:ilvl="3" w:tplc="FFFFFFFF" w:tentative="1">
+      <w:start w:val="1"/>
+      <w:numFmt w:val="decimal"/>
+      <w:lvlText w:val="%4."/>
+      <w:lvlJc w:val="left"/>
+      <w:pPr>
+        <w:ind w:left="2880" w:hanging="360"/>
+      </w:pPr>
+    </w:lvl>
+    <w:lvl w:ilvl="4" w:tplc="FFFFFFFF" w:tentative="1">
+      <w:start w:val="1"/>
+      <w:numFmt w:val="lowerLetter"/>
+      <w:lvlText w:val="%5."/>
+      <w:lvlJc w:val="left"/>
+      <w:pPr>
+        <w:ind w:left="3600" w:hanging="360"/>
+      </w:pPr>
+    </w:lvl>
+    <w:lvl w:ilvl="5" w:tplc="FFFFFFFF" w:tentative="1">
+      <w:start w:val="1"/>
+      <w:numFmt w:val="lowerRoman"/>
+      <w:lvlText w:val="%6."/>
+      <w:lvlJc w:val="right"/>
+      <w:pPr>
+        <w:ind w:left="4320" w:hanging="180"/>
+      </w:pPr>
+    </w:lvl>
+    <w:lvl w:ilvl="6" w:tplc="FFFFFFFF" w:tentative="1">
+      <w:start w:val="1"/>
+      <w:numFmt w:val="decimal"/>
+      <w:lvlText w:val="%7."/>
+      <w:lvlJc w:val="left"/>
+      <w:pPr>
+        <w:ind w:left="5040" w:hanging="360"/>
+      </w:pPr>
+    </w:lvl>
+    <w:lvl w:ilvl="7" w:tplc="FFFFFFFF" w:tentative="1">
+      <w:start w:val="1"/>
+      <w:numFmt w:val="lowerLetter"/>
+      <w:lvlText w:val="%8."/>
+      <w:lvlJc w:val="left"/>
+      <w:pPr>
+        <w:ind w:left="5760" w:hanging="360"/>
+      </w:pPr>
+    </w:lvl>
+    <w:lvl w:ilvl="8" w:tplc="FFFFFFFF" w:tentative="1">
+      <w:start w:val="1"/>
+      <w:numFmt w:val="lowerRoman"/>
+      <w:lvlText w:val="%9."/>
+      <w:lvlJc w:val="right"/>
+      <w:pPr>
+        <w:ind w:left="6480" w:hanging="180"/>
+      </w:pPr>
+    </w:lvl>
+  </w:abstractNum>
+  <w:abstractNum w:abstractNumId="8" w15:restartNumberingAfterBreak="0">
     <w:nsid w:val="0F0E2F7C"/>
     <w:multiLevelType w:val="hybridMultilevel"/>
     <w:tmpl w:val="C5FAB8BE"/>
@@ -12136,7 +13516,7 @@
       </w:pPr>
     </w:lvl>
   </w:abstractNum>
-  <w:abstractNum w:abstractNumId="8" w15:restartNumberingAfterBreak="0">
+  <w:abstractNum w:abstractNumId="9" w15:restartNumberingAfterBreak="0">
     <w:nsid w:val="0F927967"/>
     <w:multiLevelType w:val="hybridMultilevel"/>
     <w:tmpl w:val="53FEAC6A"/>
@@ -12225,7 +13605,7 @@
       </w:pPr>
     </w:lvl>
   </w:abstractNum>
-  <w:abstractNum w:abstractNumId="9" w15:restartNumberingAfterBreak="0">
+  <w:abstractNum w:abstractNumId="10" w15:restartNumberingAfterBreak="0">
     <w:nsid w:val="126967F1"/>
     <w:multiLevelType w:val="hybridMultilevel"/>
     <w:tmpl w:val="AEC40404"/>
@@ -12338,7 +13718,7 @@
       </w:rPr>
     </w:lvl>
   </w:abstractNum>
-  <w:abstractNum w:abstractNumId="10" w15:restartNumberingAfterBreak="0">
+  <w:abstractNum w:abstractNumId="11" w15:restartNumberingAfterBreak="0">
     <w:nsid w:val="128B7F4C"/>
     <w:multiLevelType w:val="hybridMultilevel"/>
     <w:tmpl w:val="CD48FD24"/>
@@ -12427,7 +13807,7 @@
       </w:pPr>
     </w:lvl>
   </w:abstractNum>
-  <w:abstractNum w:abstractNumId="11" w15:restartNumberingAfterBreak="0">
+  <w:abstractNum w:abstractNumId="12" w15:restartNumberingAfterBreak="0">
     <w:nsid w:val="1790284D"/>
     <w:multiLevelType w:val="hybridMultilevel"/>
     <w:tmpl w:val="E2C09488"/>
@@ -12517,7 +13897,7 @@
       </w:pPr>
     </w:lvl>
   </w:abstractNum>
-  <w:abstractNum w:abstractNumId="12" w15:restartNumberingAfterBreak="0">
+  <w:abstractNum w:abstractNumId="13" w15:restartNumberingAfterBreak="0">
     <w:nsid w:val="1AD646FE"/>
     <w:multiLevelType w:val="hybridMultilevel"/>
     <w:tmpl w:val="DE447DCC"/>
@@ -12607,7 +13987,97 @@
       </w:pPr>
     </w:lvl>
   </w:abstractNum>
-  <w:abstractNum w:abstractNumId="13" w15:restartNumberingAfterBreak="0">
+  <w:abstractNum w:abstractNumId="14" w15:restartNumberingAfterBreak="0">
+    <w:nsid w:val="1D503CB8"/>
+    <w:multiLevelType w:val="hybridMultilevel"/>
+    <w:tmpl w:val="DE447DCC"/>
+    <w:lvl w:ilvl="0" w:tplc="FFFFFFFF">
+      <w:start w:val="1"/>
+      <w:numFmt w:val="decimal"/>
+      <w:lvlText w:val="%1."/>
+      <w:lvlJc w:val="left"/>
+      <w:pPr>
+        <w:ind w:left="786" w:hanging="360"/>
+      </w:pPr>
+      <w:rPr>
+        <w:b w:val="0"/>
+        <w:bCs w:val="0"/>
+      </w:rPr>
+    </w:lvl>
+    <w:lvl w:ilvl="1" w:tplc="FFFFFFFF" w:tentative="1">
+      <w:start w:val="1"/>
+      <w:numFmt w:val="lowerLetter"/>
+      <w:lvlText w:val="%2."/>
+      <w:lvlJc w:val="left"/>
+      <w:pPr>
+        <w:ind w:left="1440" w:hanging="360"/>
+      </w:pPr>
+    </w:lvl>
+    <w:lvl w:ilvl="2" w:tplc="FFFFFFFF" w:tentative="1">
+      <w:start w:val="1"/>
+      <w:numFmt w:val="lowerRoman"/>
+      <w:lvlText w:val="%3."/>
+      <w:lvlJc w:val="right"/>
+      <w:pPr>
+        <w:ind w:left="2160" w:hanging="180"/>
+      </w:pPr>
+    </w:lvl>
+    <w:lvl w:ilvl="3" w:tplc="FFFFFFFF" w:tentative="1">
+      <w:start w:val="1"/>
+      <w:numFmt w:val="decimal"/>
+      <w:lvlText w:val="%4."/>
+      <w:lvlJc w:val="left"/>
+      <w:pPr>
+        <w:ind w:left="2880" w:hanging="360"/>
+      </w:pPr>
+    </w:lvl>
+    <w:lvl w:ilvl="4" w:tplc="FFFFFFFF" w:tentative="1">
+      <w:start w:val="1"/>
+      <w:numFmt w:val="lowerLetter"/>
+      <w:lvlText w:val="%5."/>
+      <w:lvlJc w:val="left"/>
+      <w:pPr>
+        <w:ind w:left="3600" w:hanging="360"/>
+      </w:pPr>
+    </w:lvl>
+    <w:lvl w:ilvl="5" w:tplc="FFFFFFFF" w:tentative="1">
+      <w:start w:val="1"/>
+      <w:numFmt w:val="lowerRoman"/>
+      <w:lvlText w:val="%6."/>
+      <w:lvlJc w:val="right"/>
+      <w:pPr>
+        <w:ind w:left="4320" w:hanging="180"/>
+      </w:pPr>
+    </w:lvl>
+    <w:lvl w:ilvl="6" w:tplc="FFFFFFFF" w:tentative="1">
+      <w:start w:val="1"/>
+      <w:numFmt w:val="decimal"/>
+      <w:lvlText w:val="%7."/>
+      <w:lvlJc w:val="left"/>
+      <w:pPr>
+        <w:ind w:left="5040" w:hanging="360"/>
+      </w:pPr>
+    </w:lvl>
+    <w:lvl w:ilvl="7" w:tplc="FFFFFFFF" w:tentative="1">
+      <w:start w:val="1"/>
+      <w:numFmt w:val="lowerLetter"/>
+      <w:lvlText w:val="%8."/>
+      <w:lvlJc w:val="left"/>
+      <w:pPr>
+        <w:ind w:left="5760" w:hanging="360"/>
+      </w:pPr>
+    </w:lvl>
+    <w:lvl w:ilvl="8" w:tplc="FFFFFFFF" w:tentative="1">
+      <w:start w:val="1"/>
+      <w:numFmt w:val="lowerRoman"/>
+      <w:lvlText w:val="%9."/>
+      <w:lvlJc w:val="right"/>
+      <w:pPr>
+        <w:ind w:left="6480" w:hanging="180"/>
+      </w:pPr>
+    </w:lvl>
+  </w:abstractNum>
+  <w:abstractNum w:abstractNumId="15" w15:restartNumberingAfterBreak="0">
     <w:nsid w:val="1F8F69F6"/>
     <w:multiLevelType w:val="hybridMultilevel"/>
     <w:tmpl w:val="8CC60B8E"/>
@@ -12696,7 +14166,97 @@
       </w:pPr>
     </w:lvl>
   </w:abstractNum>
-  <w:abstractNum w:abstractNumId="14" w15:restartNumberingAfterBreak="0">
+  <w:abstractNum w:abstractNumId="16" w15:restartNumberingAfterBreak="0">
+    <w:nsid w:val="224C67E5"/>
+    <w:multiLevelType w:val="hybridMultilevel"/>
+    <w:tmpl w:val="DE447DCC"/>
+    <w:lvl w:ilvl="0" w:tplc="FFFFFFFF">
+      <w:start w:val="1"/>
+      <w:numFmt w:val="decimal"/>
+      <w:lvlText w:val="%1."/>
+      <w:lvlJc w:val="left"/>
+      <w:pPr>
+        <w:ind w:left="786" w:hanging="360"/>
+      </w:pPr>
+      <w:rPr>
+        <w:b w:val="0"/>
+        <w:bCs w:val="0"/>
+      </w:rPr>
+    </w:lvl>
+    <w:lvl w:ilvl="1" w:tplc="FFFFFFFF" w:tentative="1">
+      <w:start w:val="1"/>
+      <w:numFmt w:val="lowerLetter"/>
+      <w:lvlText w:val="%2."/>
+      <w:lvlJc w:val="left"/>
+      <w:pPr>
+        <w:ind w:left="1440" w:hanging="360"/>
+      </w:pPr>
+    </w:lvl>
+    <w:lvl w:ilvl="2" w:tplc="FFFFFFFF" w:tentative="1">
+      <w:start w:val="1"/>
+      <w:numFmt w:val="lowerRoman"/>
+      <w:lvlText w:val="%3."/>
+      <w:lvlJc w:val="right"/>
+      <w:pPr>
+        <w:ind w:left="2160" w:hanging="180"/>
+      </w:pPr>
+    </w:lvl>
+    <w:lvl w:ilvl="3" w:tplc="FFFFFFFF" w:tentative="1">
+      <w:start w:val="1"/>
+      <w:numFmt w:val="decimal"/>
+      <w:lvlText w:val="%4."/>
+      <w:lvlJc w:val="left"/>
+      <w:pPr>
+        <w:ind w:left="2880" w:hanging="360"/>
+      </w:pPr>
+    </w:lvl>
+    <w:lvl w:ilvl="4" w:tplc="FFFFFFFF" w:tentative="1">
+      <w:start w:val="1"/>
+      <w:numFmt w:val="lowerLetter"/>
+      <w:lvlText w:val="%5."/>
+      <w:lvlJc w:val="left"/>
+      <w:pPr>
+        <w:ind w:left="3600" w:hanging="360"/>
+      </w:pPr>
+    </w:lvl>
+    <w:lvl w:ilvl="5" w:tplc="FFFFFFFF" w:tentative="1">
+      <w:start w:val="1"/>
+      <w:numFmt w:val="lowerRoman"/>
+      <w:lvlText w:val="%6."/>
+      <w:lvlJc w:val="right"/>
+      <w:pPr>
+        <w:ind w:left="4320" w:hanging="180"/>
+      </w:pPr>
+    </w:lvl>
+    <w:lvl w:ilvl="6" w:tplc="FFFFFFFF" w:tentative="1">
+      <w:start w:val="1"/>
+      <w:numFmt w:val="decimal"/>
+      <w:lvlText w:val="%7."/>
+      <w:lvlJc w:val="left"/>
+      <w:pPr>
+        <w:ind w:left="5040" w:hanging="360"/>
+      </w:pPr>
+    </w:lvl>
+    <w:lvl w:ilvl="7" w:tplc="FFFFFFFF" w:tentative="1">
+      <w:start w:val="1"/>
+      <w:numFmt w:val="lowerLetter"/>
+      <w:lvlText w:val="%8."/>
+      <w:lvlJc w:val="left"/>
+      <w:pPr>
+        <w:ind w:left="5760" w:hanging="360"/>
+      </w:pPr>
+    </w:lvl>
+    <w:lvl w:ilvl="8" w:tplc="FFFFFFFF" w:tentative="1">
+      <w:start w:val="1"/>
+      <w:numFmt w:val="lowerRoman"/>
+      <w:lvlText w:val="%9."/>
+      <w:lvlJc w:val="right"/>
+      <w:pPr>
+        <w:ind w:left="6480" w:hanging="180"/>
+      </w:pPr>
+    </w:lvl>
+  </w:abstractNum>
+  <w:abstractNum w:abstractNumId="17" w15:restartNumberingAfterBreak="0">
     <w:nsid w:val="22927214"/>
     <w:multiLevelType w:val="hybridMultilevel"/>
     <w:tmpl w:val="A60450B8"/>
@@ -12782,7 +14342,7 @@
       </w:pPr>
     </w:lvl>
   </w:abstractNum>
-  <w:abstractNum w:abstractNumId="15" w15:restartNumberingAfterBreak="0">
+  <w:abstractNum w:abstractNumId="18" w15:restartNumberingAfterBreak="0">
     <w:nsid w:val="29943EAC"/>
     <w:multiLevelType w:val="hybridMultilevel"/>
     <w:tmpl w:val="D1542596"/>
@@ -12871,7 +14431,7 @@
       </w:pPr>
     </w:lvl>
   </w:abstractNum>
-  <w:abstractNum w:abstractNumId="16" w15:restartNumberingAfterBreak="0">
+  <w:abstractNum w:abstractNumId="19" w15:restartNumberingAfterBreak="0">
     <w:nsid w:val="2FFF1173"/>
     <w:multiLevelType w:val="hybridMultilevel"/>
     <w:tmpl w:val="CB9485A0"/>
@@ -12957,7 +14517,7 @@
       </w:pPr>
     </w:lvl>
   </w:abstractNum>
-  <w:abstractNum w:abstractNumId="17" w15:restartNumberingAfterBreak="0">
+  <w:abstractNum w:abstractNumId="20" w15:restartNumberingAfterBreak="0">
     <w:nsid w:val="35A53D19"/>
     <w:multiLevelType w:val="hybridMultilevel"/>
     <w:tmpl w:val="6A968286"/>
@@ -13046,7 +14606,7 @@
       </w:pPr>
     </w:lvl>
   </w:abstractNum>
-  <w:abstractNum w:abstractNumId="18" w15:restartNumberingAfterBreak="0">
+  <w:abstractNum w:abstractNumId="21" w15:restartNumberingAfterBreak="0">
     <w:nsid w:val="3D7A2D68"/>
     <w:multiLevelType w:val="hybridMultilevel"/>
     <w:tmpl w:val="4D96E84C"/>
@@ -13159,7 +14719,7 @@
       </w:rPr>
     </w:lvl>
   </w:abstractNum>
-  <w:abstractNum w:abstractNumId="19" w15:restartNumberingAfterBreak="0">
+  <w:abstractNum w:abstractNumId="22" w15:restartNumberingAfterBreak="0">
     <w:nsid w:val="3DCA3C4D"/>
     <w:multiLevelType w:val="hybridMultilevel"/>
     <w:tmpl w:val="45FAD724"/>
@@ -13272,7 +14832,7 @@
       </w:rPr>
     </w:lvl>
   </w:abstractNum>
-  <w:abstractNum w:abstractNumId="20" w15:restartNumberingAfterBreak="0">
+  <w:abstractNum w:abstractNumId="23" w15:restartNumberingAfterBreak="0">
     <w:nsid w:val="40413034"/>
     <w:multiLevelType w:val="hybridMultilevel"/>
     <w:tmpl w:val="A60450B8"/>
@@ -13358,7 +14918,7 @@
       </w:pPr>
     </w:lvl>
   </w:abstractNum>
-  <w:abstractNum w:abstractNumId="21" w15:restartNumberingAfterBreak="0">
+  <w:abstractNum w:abstractNumId="24" w15:restartNumberingAfterBreak="0">
     <w:nsid w:val="41DD7AF3"/>
     <w:multiLevelType w:val="hybridMultilevel"/>
     <w:tmpl w:val="B0A05C14"/>
@@ -13447,7 +15007,7 @@
       </w:pPr>
     </w:lvl>
   </w:abstractNum>
-  <w:abstractNum w:abstractNumId="22" w15:restartNumberingAfterBreak="0">
+  <w:abstractNum w:abstractNumId="25" w15:restartNumberingAfterBreak="0">
     <w:nsid w:val="42190A57"/>
     <w:multiLevelType w:val="hybridMultilevel"/>
     <w:tmpl w:val="C598FB9A"/>
@@ -13533,7 +15093,7 @@
       </w:pPr>
     </w:lvl>
   </w:abstractNum>
-  <w:abstractNum w:abstractNumId="23" w15:restartNumberingAfterBreak="0">
+  <w:abstractNum w:abstractNumId="26" w15:restartNumberingAfterBreak="0">
     <w:nsid w:val="4436163A"/>
     <w:multiLevelType w:val="hybridMultilevel"/>
     <w:tmpl w:val="C1161AB0"/>
@@ -13646,7 +15206,7 @@
       </w:rPr>
     </w:lvl>
   </w:abstractNum>
-  <w:abstractNum w:abstractNumId="24" w15:restartNumberingAfterBreak="0">
+  <w:abstractNum w:abstractNumId="27" w15:restartNumberingAfterBreak="0">
     <w:nsid w:val="454A656E"/>
     <w:multiLevelType w:val="hybridMultilevel"/>
     <w:tmpl w:val="A60450B8"/>
@@ -13732,7 +15292,7 @@
       </w:pPr>
     </w:lvl>
   </w:abstractNum>
-  <w:abstractNum w:abstractNumId="25" w15:restartNumberingAfterBreak="0">
+  <w:abstractNum w:abstractNumId="28" w15:restartNumberingAfterBreak="0">
     <w:nsid w:val="464878FA"/>
     <w:multiLevelType w:val="hybridMultilevel"/>
     <w:tmpl w:val="DE447DCC"/>
@@ -13822,7 +15382,7 @@
       </w:pPr>
     </w:lvl>
   </w:abstractNum>
-  <w:abstractNum w:abstractNumId="26" w15:restartNumberingAfterBreak="0">
+  <w:abstractNum w:abstractNumId="29" w15:restartNumberingAfterBreak="0">
     <w:nsid w:val="4E6D6C66"/>
     <w:multiLevelType w:val="hybridMultilevel"/>
     <w:tmpl w:val="8DCA08CA"/>
@@ -13935,7 +15495,7 @@
       </w:rPr>
     </w:lvl>
   </w:abstractNum>
-  <w:abstractNum w:abstractNumId="27" w15:restartNumberingAfterBreak="0">
+  <w:abstractNum w:abstractNumId="30" w15:restartNumberingAfterBreak="0">
     <w:nsid w:val="4FBC2A95"/>
     <w:multiLevelType w:val="hybridMultilevel"/>
     <w:tmpl w:val="A26A28D4"/>
@@ -14048,7 +15608,7 @@
       </w:rPr>
     </w:lvl>
   </w:abstractNum>
-  <w:abstractNum w:abstractNumId="28" w15:restartNumberingAfterBreak="0">
+  <w:abstractNum w:abstractNumId="31" w15:restartNumberingAfterBreak="0">
     <w:nsid w:val="5BCC7CEC"/>
     <w:multiLevelType w:val="hybridMultilevel"/>
     <w:tmpl w:val="DD800C4A"/>
@@ -14137,7 +15697,7 @@
       </w:pPr>
     </w:lvl>
   </w:abstractNum>
-  <w:abstractNum w:abstractNumId="29" w15:restartNumberingAfterBreak="0">
+  <w:abstractNum w:abstractNumId="32" w15:restartNumberingAfterBreak="0">
     <w:nsid w:val="5DEE38AC"/>
     <w:multiLevelType w:val="hybridMultilevel"/>
     <w:tmpl w:val="98242872"/>
@@ -14250,7 +15810,7 @@
       </w:rPr>
     </w:lvl>
   </w:abstractNum>
-  <w:abstractNum w:abstractNumId="30" w15:restartNumberingAfterBreak="0">
+  <w:abstractNum w:abstractNumId="33" w15:restartNumberingAfterBreak="0">
     <w:nsid w:val="5FB27EE8"/>
     <w:multiLevelType w:val="hybridMultilevel"/>
     <w:tmpl w:val="3EEEA6B8"/>
@@ -14363,7 +15923,7 @@
       </w:rPr>
     </w:lvl>
   </w:abstractNum>
-  <w:abstractNum w:abstractNumId="31" w15:restartNumberingAfterBreak="0">
+  <w:abstractNum w:abstractNumId="34" w15:restartNumberingAfterBreak="0">
     <w:nsid w:val="5FE93B2F"/>
     <w:multiLevelType w:val="hybridMultilevel"/>
     <w:tmpl w:val="DE447DCC"/>
@@ -14453,7 +16013,7 @@
       </w:pPr>
     </w:lvl>
   </w:abstractNum>
-  <w:abstractNum w:abstractNumId="32" w15:restartNumberingAfterBreak="0">
+  <w:abstractNum w:abstractNumId="35" w15:restartNumberingAfterBreak="0">
     <w:nsid w:val="6073571C"/>
     <w:multiLevelType w:val="hybridMultilevel"/>
     <w:tmpl w:val="4AAE7716"/>
@@ -14539,7 +16099,7 @@
       </w:pPr>
     </w:lvl>
   </w:abstractNum>
-  <w:abstractNum w:abstractNumId="33" w15:restartNumberingAfterBreak="0">
+  <w:abstractNum w:abstractNumId="36" w15:restartNumberingAfterBreak="0">
     <w:nsid w:val="62063946"/>
     <w:multiLevelType w:val="hybridMultilevel"/>
     <w:tmpl w:val="9B9E88FE"/>
@@ -14628,7 +16188,7 @@
       </w:pPr>
     </w:lvl>
   </w:abstractNum>
-  <w:abstractNum w:abstractNumId="34" w15:restartNumberingAfterBreak="0">
+  <w:abstractNum w:abstractNumId="37" w15:restartNumberingAfterBreak="0">
     <w:nsid w:val="65787CE0"/>
     <w:multiLevelType w:val="hybridMultilevel"/>
     <w:tmpl w:val="D486A3BC"/>
@@ -14717,7 +16277,97 @@
       </w:pPr>
     </w:lvl>
   </w:abstractNum>
-  <w:abstractNum w:abstractNumId="35" w15:restartNumberingAfterBreak="0">
+  <w:abstractNum w:abstractNumId="38" w15:restartNumberingAfterBreak="0">
+    <w:nsid w:val="6AA21886"/>
+    <w:multiLevelType w:val="hybridMultilevel"/>
+    <w:tmpl w:val="DE447DCC"/>
+    <w:lvl w:ilvl="0" w:tplc="FFFFFFFF">
+      <w:start w:val="1"/>
+      <w:numFmt w:val="decimal"/>
+      <w:lvlText w:val="%1."/>
+      <w:lvlJc w:val="left"/>
+      <w:pPr>
+        <w:ind w:left="786" w:hanging="360"/>
+      </w:pPr>
+      <w:rPr>
+        <w:b w:val="0"/>
+        <w:bCs w:val="0"/>
+      </w:rPr>
+    </w:lvl>
+    <w:lvl w:ilvl="1" w:tplc="FFFFFFFF" w:tentative="1">
+      <w:start w:val="1"/>
+      <w:numFmt w:val="lowerLetter"/>
+      <w:lvlText w:val="%2."/>
+      <w:lvlJc w:val="left"/>
+      <w:pPr>
+        <w:ind w:left="1440" w:hanging="360"/>
+      </w:pPr>
+    </w:lvl>
+    <w:lvl w:ilvl="2" w:tplc="FFFFFFFF" w:tentative="1">
+      <w:start w:val="1"/>
+      <w:numFmt w:val="lowerRoman"/>
+      <w:lvlText w:val="%3."/>
+      <w:lvlJc w:val="right"/>
+      <w:pPr>
+        <w:ind w:left="2160" w:hanging="180"/>
+      </w:pPr>
+    </w:lvl>
+    <w:lvl w:ilvl="3" w:tplc="FFFFFFFF" w:tentative="1">
+      <w:start w:val="1"/>
+      <w:numFmt w:val="decimal"/>
+      <w:lvlText w:val="%4."/>
+      <w:lvlJc w:val="left"/>
+      <w:pPr>
+        <w:ind w:left="2880" w:hanging="360"/>
+      </w:pPr>
+    </w:lvl>
+    <w:lvl w:ilvl="4" w:tplc="FFFFFFFF" w:tentative="1">
+      <w:start w:val="1"/>
+      <w:numFmt w:val="lowerLetter"/>
+      <w:lvlText w:val="%5."/>
+      <w:lvlJc w:val="left"/>
+      <w:pPr>
+        <w:ind w:left="3600" w:hanging="360"/>
+      </w:pPr>
+    </w:lvl>
+    <w:lvl w:ilvl="5" w:tplc="FFFFFFFF" w:tentative="1">
+      <w:start w:val="1"/>
+      <w:numFmt w:val="lowerRoman"/>
+      <w:lvlText w:val="%6."/>
+      <w:lvlJc w:val="right"/>
+      <w:pPr>
+        <w:ind w:left="4320" w:hanging="180"/>
+      </w:pPr>
+    </w:lvl>
+    <w:lvl w:ilvl="6" w:tplc="FFFFFFFF" w:tentative="1">
+      <w:start w:val="1"/>
+      <w:numFmt w:val="decimal"/>
+      <w:lvlText w:val="%7."/>
+      <w:lvlJc w:val="left"/>
+      <w:pPr>
+        <w:ind w:left="5040" w:hanging="360"/>
+      </w:pPr>
+    </w:lvl>
+    <w:lvl w:ilvl="7" w:tplc="FFFFFFFF" w:tentative="1">
+      <w:start w:val="1"/>
+      <w:numFmt w:val="lowerLetter"/>
+      <w:lvlText w:val="%8."/>
+      <w:lvlJc w:val="left"/>
+      <w:pPr>
+        <w:ind w:left="5760" w:hanging="360"/>
+      </w:pPr>
+    </w:lvl>
+    <w:lvl w:ilvl="8" w:tplc="FFFFFFFF" w:tentative="1">
+      <w:start w:val="1"/>
+      <w:numFmt w:val="lowerRoman"/>
+      <w:lvlText w:val="%9."/>
+      <w:lvlJc w:val="right"/>
+      <w:pPr>
+        <w:ind w:left="6480" w:hanging="180"/>
+      </w:pPr>
+    </w:lvl>
+  </w:abstractNum>
+  <w:abstractNum w:abstractNumId="39" w15:restartNumberingAfterBreak="0">
     <w:nsid w:val="6B3A6999"/>
     <w:multiLevelType w:val="hybridMultilevel"/>
     <w:tmpl w:val="D3C6095A"/>
@@ -14830,7 +16480,7 @@
       </w:rPr>
     </w:lvl>
   </w:abstractNum>
-  <w:abstractNum w:abstractNumId="36" w15:restartNumberingAfterBreak="0">
+  <w:abstractNum w:abstractNumId="40" w15:restartNumberingAfterBreak="0">
     <w:nsid w:val="6D122325"/>
     <w:multiLevelType w:val="hybridMultilevel"/>
     <w:tmpl w:val="9B9E88FE"/>
@@ -14919,7 +16569,7 @@
       </w:pPr>
     </w:lvl>
   </w:abstractNum>
-  <w:abstractNum w:abstractNumId="37" w15:restartNumberingAfterBreak="0">
+  <w:abstractNum w:abstractNumId="41" w15:restartNumberingAfterBreak="0">
     <w:nsid w:val="713D01B4"/>
     <w:multiLevelType w:val="hybridMultilevel"/>
     <w:tmpl w:val="F0B27462"/>
@@ -15008,7 +16658,7 @@
       </w:pPr>
     </w:lvl>
   </w:abstractNum>
-  <w:abstractNum w:abstractNumId="38" w15:restartNumberingAfterBreak="0">
+  <w:abstractNum w:abstractNumId="42" w15:restartNumberingAfterBreak="0">
     <w:nsid w:val="71715C39"/>
     <w:multiLevelType w:val="hybridMultilevel"/>
     <w:tmpl w:val="B0A05C14"/>
@@ -15097,7 +16747,7 @@
       </w:pPr>
     </w:lvl>
   </w:abstractNum>
-  <w:abstractNum w:abstractNumId="39" w15:restartNumberingAfterBreak="0">
+  <w:abstractNum w:abstractNumId="43" w15:restartNumberingAfterBreak="0">
     <w:nsid w:val="74F12459"/>
     <w:multiLevelType w:val="hybridMultilevel"/>
     <w:tmpl w:val="59906154"/>
@@ -15210,7 +16860,7 @@
       </w:rPr>
     </w:lvl>
   </w:abstractNum>
-  <w:abstractNum w:abstractNumId="40" w15:restartNumberingAfterBreak="0">
+  <w:abstractNum w:abstractNumId="44" w15:restartNumberingAfterBreak="0">
     <w:nsid w:val="76060F65"/>
     <w:multiLevelType w:val="hybridMultilevel"/>
     <w:tmpl w:val="DE447DCC"/>
@@ -15300,7 +16950,7 @@
       </w:pPr>
     </w:lvl>
   </w:abstractNum>
-  <w:abstractNum w:abstractNumId="41" w15:restartNumberingAfterBreak="0">
+  <w:abstractNum w:abstractNumId="45" w15:restartNumberingAfterBreak="0">
     <w:nsid w:val="792D7772"/>
     <w:multiLevelType w:val="hybridMultilevel"/>
     <w:tmpl w:val="34F023AC"/>
@@ -15389,7 +17039,7 @@
       </w:pPr>
     </w:lvl>
   </w:abstractNum>
-  <w:abstractNum w:abstractNumId="42" w15:restartNumberingAfterBreak="0">
+  <w:abstractNum w:abstractNumId="46" w15:restartNumberingAfterBreak="0">
     <w:nsid w:val="7A414F6D"/>
     <w:multiLevelType w:val="hybridMultilevel"/>
     <w:tmpl w:val="9746F5D8"/>
@@ -15478,7 +17128,7 @@
       </w:pPr>
     </w:lvl>
   </w:abstractNum>
-  <w:abstractNum w:abstractNumId="43" w15:restartNumberingAfterBreak="0">
+  <w:abstractNum w:abstractNumId="47" w15:restartNumberingAfterBreak="0">
     <w:nsid w:val="7CDC4B5B"/>
     <w:multiLevelType w:val="hybridMultilevel"/>
     <w:tmpl w:val="BE4A9492"/>
@@ -15567,7 +17217,7 @@
       </w:pPr>
     </w:lvl>
   </w:abstractNum>
-  <w:abstractNum w:abstractNumId="44" w15:restartNumberingAfterBreak="0">
+  <w:abstractNum w:abstractNumId="48" w15:restartNumberingAfterBreak="0">
     <w:nsid w:val="7D6611EF"/>
     <w:multiLevelType w:val="hybridMultilevel"/>
     <w:tmpl w:val="7ED401B0"/>
@@ -15680,7 +17330,7 @@
       </w:rPr>
     </w:lvl>
   </w:abstractNum>
-  <w:abstractNum w:abstractNumId="45" w15:restartNumberingAfterBreak="0">
+  <w:abstractNum w:abstractNumId="49" w15:restartNumberingAfterBreak="0">
     <w:nsid w:val="7F5831EB"/>
     <w:multiLevelType w:val="hybridMultilevel"/>
     <w:tmpl w:val="A60450B8"/>
@@ -15767,142 +17417,154 @@
     </w:lvl>
   </w:abstractNum>
   <w:num w:numId="1" w16cid:durableId="236937096">
-    <w:abstractNumId w:val="18"/>
+    <w:abstractNumId w:val="21"/>
   </w:num>
   <w:num w:numId="2" w16cid:durableId="1576167659">
-    <w:abstractNumId w:val="44"/>
+    <w:abstractNumId w:val="48"/>
   </w:num>
   <w:num w:numId="3" w16cid:durableId="1967810605">
-    <w:abstractNumId w:val="21"/>
+    <w:abstractNumId w:val="24"/>
   </w:num>
   <w:num w:numId="4" w16cid:durableId="657616112">
     <w:abstractNumId w:val="2"/>
   </w:num>
   <w:num w:numId="5" w16cid:durableId="1241982750">
-    <w:abstractNumId w:val="36"/>
+    <w:abstractNumId w:val="40"/>
   </w:num>
   <w:num w:numId="6" w16cid:durableId="1332098935">
-    <w:abstractNumId w:val="16"/>
+    <w:abstractNumId w:val="19"/>
   </w:num>
   <w:num w:numId="7" w16cid:durableId="835850871">
+    <w:abstractNumId w:val="45"/>
+  </w:num>
+  <w:num w:numId="8" w16cid:durableId="1454905716">
     <w:abstractNumId w:val="41"/>
   </w:num>
-  <w:num w:numId="8" w16cid:durableId="1454905716">
-    <w:abstractNumId w:val="37"/>
-  </w:num>
   <w:num w:numId="9" w16cid:durableId="948665492">
-    <w:abstractNumId w:val="10"/>
+    <w:abstractNumId w:val="11"/>
   </w:num>
   <w:num w:numId="10" w16cid:durableId="1997605533">
-    <w:abstractNumId w:val="42"/>
+    <w:abstractNumId w:val="46"/>
   </w:num>
   <w:num w:numId="11" w16cid:durableId="1580753770">
-    <w:abstractNumId w:val="34"/>
+    <w:abstractNumId w:val="37"/>
   </w:num>
   <w:num w:numId="12" w16cid:durableId="1985576621">
     <w:abstractNumId w:val="0"/>
   </w:num>
   <w:num w:numId="13" w16cid:durableId="1283419849">
-    <w:abstractNumId w:val="17"/>
+    <w:abstractNumId w:val="20"/>
   </w:num>
   <w:num w:numId="14" w16cid:durableId="1450128920">
-    <w:abstractNumId w:val="7"/>
+    <w:abstractNumId w:val="8"/>
   </w:num>
   <w:num w:numId="15" w16cid:durableId="1177765612">
-    <w:abstractNumId w:val="13"/>
+    <w:abstractNumId w:val="15"/>
   </w:num>
   <w:num w:numId="16" w16cid:durableId="1324432716">
     <w:abstractNumId w:val="1"/>
   </w:num>
   <w:num w:numId="17" w16cid:durableId="232205108">
-    <w:abstractNumId w:val="8"/>
+    <w:abstractNumId w:val="9"/>
   </w:num>
   <w:num w:numId="18" w16cid:durableId="551381157">
-    <w:abstractNumId w:val="11"/>
+    <w:abstractNumId w:val="12"/>
   </w:num>
   <w:num w:numId="19" w16cid:durableId="2140413784">
+    <w:abstractNumId w:val="28"/>
+  </w:num>
+  <w:num w:numId="20" w16cid:durableId="621770746">
+    <w:abstractNumId w:val="35"/>
+  </w:num>
+  <w:num w:numId="21" w16cid:durableId="1529178507">
     <w:abstractNumId w:val="25"/>
   </w:num>
-  <w:num w:numId="20" w16cid:durableId="621770746">
-    <w:abstractNumId w:val="32"/>
-  </w:num>
-  <w:num w:numId="21" w16cid:durableId="1529178507">
-    <w:abstractNumId w:val="22"/>
-  </w:num>
   <w:num w:numId="22" w16cid:durableId="1790777689">
-    <w:abstractNumId w:val="45"/>
+    <w:abstractNumId w:val="49"/>
   </w:num>
   <w:num w:numId="23" w16cid:durableId="1871339022">
-    <w:abstractNumId w:val="35"/>
+    <w:abstractNumId w:val="39"/>
   </w:num>
   <w:num w:numId="24" w16cid:durableId="1515345179">
-    <w:abstractNumId w:val="19"/>
+    <w:abstractNumId w:val="22"/>
   </w:num>
   <w:num w:numId="25" w16cid:durableId="44108366">
     <w:abstractNumId w:val="4"/>
   </w:num>
   <w:num w:numId="26" w16cid:durableId="353190401">
-    <w:abstractNumId w:val="9"/>
+    <w:abstractNumId w:val="10"/>
   </w:num>
   <w:num w:numId="27" w16cid:durableId="770780895">
+    <w:abstractNumId w:val="32"/>
+  </w:num>
+  <w:num w:numId="28" w16cid:durableId="1025669543">
+    <w:abstractNumId w:val="43"/>
+  </w:num>
+  <w:num w:numId="29" w16cid:durableId="1613975756">
     <w:abstractNumId w:val="29"/>
   </w:num>
-  <w:num w:numId="28" w16cid:durableId="1025669543">
-    <w:abstractNumId w:val="39"/>
-  </w:num>
-  <w:num w:numId="29" w16cid:durableId="1613975756">
-    <w:abstractNumId w:val="26"/>
-  </w:num>
   <w:num w:numId="30" w16cid:durableId="379668038">
-    <w:abstractNumId w:val="27"/>
+    <w:abstractNumId w:val="30"/>
   </w:num>
   <w:num w:numId="31" w16cid:durableId="359429150">
-    <w:abstractNumId w:val="30"/>
+    <w:abstractNumId w:val="33"/>
   </w:num>
   <w:num w:numId="32" w16cid:durableId="983314769">
-    <w:abstractNumId w:val="43"/>
+    <w:abstractNumId w:val="47"/>
   </w:num>
   <w:num w:numId="33" w16cid:durableId="54591540">
-    <w:abstractNumId w:val="28"/>
+    <w:abstractNumId w:val="31"/>
   </w:num>
   <w:num w:numId="34" w16cid:durableId="1289358562">
     <w:abstractNumId w:val="6"/>
   </w:num>
   <w:num w:numId="35" w16cid:durableId="1833138122">
-    <w:abstractNumId w:val="15"/>
+    <w:abstractNumId w:val="18"/>
   </w:num>
   <w:num w:numId="36" w16cid:durableId="1780443487">
-    <w:abstractNumId w:val="33"/>
+    <w:abstractNumId w:val="36"/>
   </w:num>
   <w:num w:numId="37" w16cid:durableId="1003436912">
     <w:abstractNumId w:val="3"/>
   </w:num>
   <w:num w:numId="38" w16cid:durableId="285701401">
-    <w:abstractNumId w:val="14"/>
+    <w:abstractNumId w:val="17"/>
   </w:num>
   <w:num w:numId="39" w16cid:durableId="1068502335">
-    <w:abstractNumId w:val="20"/>
+    <w:abstractNumId w:val="23"/>
   </w:num>
   <w:num w:numId="40" w16cid:durableId="992023989">
-    <w:abstractNumId w:val="24"/>
+    <w:abstractNumId w:val="27"/>
   </w:num>
   <w:num w:numId="41" w16cid:durableId="1377663278">
-    <w:abstractNumId w:val="38"/>
+    <w:abstractNumId w:val="42"/>
   </w:num>
   <w:num w:numId="42" w16cid:durableId="431321379">
-    <w:abstractNumId w:val="12"/>
+    <w:abstractNumId w:val="13"/>
   </w:num>
   <w:num w:numId="43" w16cid:durableId="410154030">
-    <w:abstractNumId w:val="31"/>
+    <w:abstractNumId w:val="34"/>
   </w:num>
   <w:num w:numId="44" w16cid:durableId="432629741">
     <w:abstractNumId w:val="5"/>
   </w:num>
   <w:num w:numId="45" w16cid:durableId="114256977">
-    <w:abstractNumId w:val="23"/>
+    <w:abstractNumId w:val="26"/>
   </w:num>
   <w:num w:numId="46" w16cid:durableId="1315137197">
-    <w:abstractNumId w:val="40"/>
+    <w:abstractNumId w:val="44"/>
+  </w:num>
+  <w:num w:numId="47" w16cid:durableId="860555294">
+    <w:abstractNumId w:val="7"/>
+  </w:num>
+  <w:num w:numId="48" w16cid:durableId="352614823">
+    <w:abstractNumId w:val="38"/>
+  </w:num>
+  <w:num w:numId="49" w16cid:durableId="768620861">
+    <w:abstractNumId w:val="14"/>
+  </w:num>
+  <w:num w:numId="50" w16cid:durableId="386227126">
+    <w:abstractNumId w:val="16"/>
   </w:num>
 </w:numbering>
 </file>

</xml_diff>